<commit_message>
[PARSER] Keyword extraction and naive exp. parsing
</commit_message>
<xml_diff>
--- a/data/wg-1.docx
+++ b/data/wg-1.docx
@@ -1,23 +1,17 @@
 
 <file path=word/document.xml><?xml version="1.0" encoding="utf-8"?>
-<w:document xmlns:o="urn:schemas-microsoft-com:office:office" xmlns:r="http://schemas.openxmlformats.org/officeDocument/2006/relationships" xmlns:v="urn:schemas-microsoft-com:vml" xmlns:w="http://schemas.openxmlformats.org/wordprocessingml/2006/main" xmlns:w10="urn:schemas-microsoft-com:office:word" xmlns:wp="http://schemas.openxmlformats.org/drawingml/2006/wordprocessingDrawing" xmlns:pic="http://schemas.openxmlformats.org/drawingml/2006/picture" xmlns:wps="http://schemas.microsoft.com/office/word/2010/wordprocessingShape" xmlns:wpg="http://schemas.microsoft.com/office/word/2010/wordprocessingGroup" xmlns:mc="http://schemas.openxmlformats.org/markup-compatibility/2006" xmlns:wp14="http://schemas.microsoft.com/office/word/2010/wordprocessingDrawing" xmlns:w14="http://schemas.microsoft.com/office/word/2010/wordml" xmlns:w15="http://schemas.microsoft.com/office/word/2012/wordml" mc:Ignorable="w14 wp14 w15">
+<w:document xmlns:wpc="http://schemas.microsoft.com/office/word/2010/wordprocessingCanvas" xmlns:cx="http://schemas.microsoft.com/office/drawing/2014/chartex" xmlns:cx1="http://schemas.microsoft.com/office/drawing/2015/9/8/chartex" xmlns:cx2="http://schemas.microsoft.com/office/drawing/2015/10/21/chartex" xmlns:cx3="http://schemas.microsoft.com/office/drawing/2016/5/9/chartex" xmlns:cx4="http://schemas.microsoft.com/office/drawing/2016/5/10/chartex" xmlns:cx5="http://schemas.microsoft.com/office/drawing/2016/5/11/chartex" xmlns:cx6="http://schemas.microsoft.com/office/drawing/2016/5/12/chartex" xmlns:cx7="http://schemas.microsoft.com/office/drawing/2016/5/13/chartex" xmlns:cx8="http://schemas.microsoft.com/office/drawing/2016/5/14/chartex" xmlns:mc="http://schemas.openxmlformats.org/markup-compatibility/2006" xmlns:aink="http://schemas.microsoft.com/office/drawing/2016/ink" xmlns:am3d="http://schemas.microsoft.com/office/drawing/2017/model3d" xmlns:o="urn:schemas-microsoft-com:office:office" xmlns:oel="http://schemas.microsoft.com/office/2019/extlst" xmlns:r="http://schemas.openxmlformats.org/officeDocument/2006/relationships" xmlns:m="http://schemas.openxmlformats.org/officeDocument/2006/math" xmlns:v="urn:schemas-microsoft-com:vml" xmlns:wp14="http://schemas.microsoft.com/office/word/2010/wordprocessingDrawing" xmlns:wp="http://schemas.openxmlformats.org/drawingml/2006/wordprocessingDrawing" xmlns:w10="urn:schemas-microsoft-com:office:word" xmlns:w="http://schemas.openxmlformats.org/wordprocessingml/2006/main" xmlns:w14="http://schemas.microsoft.com/office/word/2010/wordml" xmlns:w15="http://schemas.microsoft.com/office/word/2012/wordml" xmlns:w16cex="http://schemas.microsoft.com/office/word/2018/wordml/cex" xmlns:w16cid="http://schemas.microsoft.com/office/word/2016/wordml/cid" xmlns:w16="http://schemas.microsoft.com/office/word/2018/wordml" xmlns:w16du="http://schemas.microsoft.com/office/word/2023/wordml/word16du" xmlns:w16sdtdh="http://schemas.microsoft.com/office/word/2020/wordml/sdtdatahash" xmlns:w16sdtfl="http://schemas.microsoft.com/office/word/2024/wordml/sdtformatlock" xmlns:w16se="http://schemas.microsoft.com/office/word/2015/wordml/symex" xmlns:wpg="http://schemas.microsoft.com/office/word/2010/wordprocessingGroup" xmlns:wpi="http://schemas.microsoft.com/office/word/2010/wordprocessingInk" xmlns:wne="http://schemas.microsoft.com/office/word/2006/wordml" xmlns:wps="http://schemas.microsoft.com/office/word/2010/wordprocessingShape" mc:Ignorable="w14 w15 w16se w16cid w16 w16cex w16sdtdh w16sdtfl w16du wp14">
   <w:background w:color="FFFFFF"/>
   <w:body>
     <w:p>
-      <w:pPr>
-        <w:pStyle w:val="Normal"/>
-        <w:widowControl/>
-        <w:bidi w:val="0"/>
-        <w:spacing w:lineRule="auto" w:line="259" w:before="0" w:after="160"/>
-        <w:jc w:val="start"/>
-        <w:rPr/>
-      </w:pPr>
       <w:r>
-        <w:rPr/>
+        <w:rPr>
+          <w:noProof/>
+        </w:rPr>
         <mc:AlternateContent>
           <mc:Choice Requires="wps">
             <w:drawing>
-              <wp:anchor behindDoc="0" distT="0" distB="0" distL="0" distR="9525" simplePos="0" locked="0" layoutInCell="1" allowOverlap="1" relativeHeight="2">
+              <wp:anchor distT="0" distB="0" distL="0" distR="9525" simplePos="0" relativeHeight="2" behindDoc="0" locked="0" layoutInCell="1" allowOverlap="1" wp14:anchorId="002D48C5" wp14:editId="644D57C0">
                 <wp:simplePos x="0" y="0"/>
                 <wp:positionH relativeFrom="column">
                   <wp:posOffset>-133350</wp:posOffset>
@@ -29,6 +23,7 @@
                 <wp:effectExtent l="1270" t="1270" r="0" b="0"/>
                 <wp:wrapNone/>
                 <wp:docPr id="1" name="Prostokąt zaokrąglony 6"/>
+                <wp:cNvGraphicFramePr/>
                 <a:graphic xmlns:a="http://schemas.openxmlformats.org/drawingml/2006/main">
                   <a:graphicData uri="http://schemas.microsoft.com/office/word/2010/wordprocessingShape">
                     <wps:wsp>
@@ -69,22 +64,18 @@
                           <w:p>
                             <w:pPr>
                               <w:pStyle w:val="FrameContents"/>
-                              <w:spacing w:before="0" w:after="160"/>
                               <w:jc w:val="center"/>
                               <w:rPr>
                                 <w:color w:val="FFFFFF"/>
                               </w:rPr>
                             </w:pPr>
-                            <w:r>
-                              <w:rPr>
-                                <w:color w:val="FFFFFF"/>
-                              </w:rPr>
-                            </w:r>
                           </w:p>
                         </w:txbxContent>
                       </wps:txbx>
                       <wps:bodyPr anchor="ctr">
-                        <a:prstTxWarp prst="textNoShape"/>
+                        <a:prstTxWarp prst="textNoShape">
+                          <a:avLst/>
+                        </a:prstTxWarp>
                         <a:noAutofit/>
                       </wps:bodyPr>
                     </wps:wsp>
@@ -93,7 +84,7 @@
               </wp:anchor>
             </w:drawing>
           </mc:Choice>
-          <mc:Fallback>
+          <mc:Fallback xmlns:pic="http://schemas.openxmlformats.org/drawingml/2006/picture">
             <w:pict>
               <v:roundrect id="shape_0" ID="Prostokąt zaokrąglony 6" path="l-2147483642,-2147483642l-2147483631,-2147483630l-2147483641,0l-2147483642,-2147483642l-2147483629,-2147483628l-2147483632,-2147483640l-2147483642,-2147483642xe" fillcolor="#e7e6e6" stroked="f" o:allowincell="f" style="position:absolute;margin-left:-10.5pt;margin-top:29.25pt;width:549.7pt;height:123.6pt;mso-wrap-style:none;v-text-anchor:middle">
                 <v:fill o:detectmouseclick="t" type="solid" color2="#181919"/>
@@ -122,10 +113,15 @@
             </w:pict>
           </mc:Fallback>
         </mc:AlternateContent>
+      </w:r>
+      <w:r>
+        <w:rPr>
+          <w:noProof/>
+        </w:rPr>
         <mc:AlternateContent>
           <mc:Choice Requires="wps">
             <w:drawing>
-              <wp:anchor behindDoc="0" distT="0" distB="9525" distL="0" distR="9525" simplePos="0" locked="0" layoutInCell="1" allowOverlap="1" relativeHeight="4">
+              <wp:anchor distT="0" distB="9525" distL="0" distR="9525" simplePos="0" relativeHeight="4" behindDoc="0" locked="0" layoutInCell="1" allowOverlap="1" wp14:anchorId="062C44B6" wp14:editId="6B54A174">
                 <wp:simplePos x="0" y="0"/>
                 <wp:positionH relativeFrom="column">
                   <wp:posOffset>866775</wp:posOffset>
@@ -137,6 +133,7 @@
                 <wp:effectExtent l="1270" t="1270" r="635" b="635"/>
                 <wp:wrapNone/>
                 <wp:docPr id="2" name="Prostokąt zaokrąglony 3"/>
+                <wp:cNvGraphicFramePr/>
                 <a:graphic xmlns:a="http://schemas.openxmlformats.org/drawingml/2006/main">
                   <a:graphicData uri="http://schemas.microsoft.com/office/word/2010/wordprocessingShape">
                     <wps:wsp>
@@ -182,7 +179,7 @@
               </wp:anchor>
             </w:drawing>
           </mc:Choice>
-          <mc:Fallback>
+          <mc:Fallback xmlns:pic="http://schemas.openxmlformats.org/drawingml/2006/picture">
             <w:pict>
               <v:roundrect id="shape_0" ID="Prostokąt zaokrąglony 3" path="l-2147483642,-2147483642l-2147483631,-2147483630l-2147483641,0l-2147483642,-2147483642l-2147483629,-2147483628l-2147483632,-2147483640l-2147483642,-2147483642xe" fillcolor="#262626" stroked="f" o:allowincell="f" style="position:absolute;margin-left:68.25pt;margin-top:137.25pt;width:416.2pt;height:27.7pt;mso-wrap-style:none;v-text-anchor:middle">
                 <v:fill o:detectmouseclick="t" type="solid" color2="#d9d9d9"/>
@@ -192,10 +189,15 @@
             </w:pict>
           </mc:Fallback>
         </mc:AlternateContent>
+      </w:r>
+      <w:r>
+        <w:rPr>
+          <w:noProof/>
+        </w:rPr>
         <mc:AlternateContent>
           <mc:Choice Requires="wps">
             <w:drawing>
-              <wp:anchor behindDoc="0" distT="45720" distB="45720" distL="113665" distR="114300" simplePos="0" locked="0" layoutInCell="0" allowOverlap="1" relativeHeight="5">
+              <wp:anchor distT="45720" distB="45720" distL="113665" distR="114300" simplePos="0" relativeHeight="5" behindDoc="0" locked="0" layoutInCell="0" allowOverlap="1" wp14:anchorId="28C2C6D8" wp14:editId="53530EEE">
                 <wp:simplePos x="0" y="0"/>
                 <wp:positionH relativeFrom="column">
                   <wp:posOffset>123825</wp:posOffset>
@@ -207,6 +209,7 @@
                 <wp:effectExtent l="0" t="0" r="0" b="0"/>
                 <wp:wrapSquare wrapText="bothSides"/>
                 <wp:docPr id="3" name="Pole tekstowe 2"/>
+                <wp:cNvGraphicFramePr/>
                 <a:graphic xmlns:a="http://schemas.openxmlformats.org/drawingml/2006/main">
                   <a:graphicData uri="http://schemas.microsoft.com/office/word/2010/wordprocessingShape">
                     <wps:wsp>
@@ -225,9 +228,15 @@
                         </a:ln>
                       </wps:spPr>
                       <wps:style>
-                        <a:lnRef idx="0"/>
-                        <a:fillRef idx="0"/>
-                        <a:effectRef idx="0"/>
+                        <a:lnRef idx="0">
+                          <a:scrgbClr r="0" g="0" b="0"/>
+                        </a:lnRef>
+                        <a:fillRef idx="0">
+                          <a:scrgbClr r="0" g="0" b="0"/>
+                        </a:fillRef>
+                        <a:effectRef idx="0">
+                          <a:scrgbClr r="0" g="0" b="0"/>
+                        </a:effectRef>
                         <a:fontRef idx="minor"/>
                       </wps:style>
                       <wps:txbx>
@@ -235,7 +244,6 @@
                           <w:p>
                             <w:pPr>
                               <w:pStyle w:val="FrameContents"/>
-                              <w:spacing w:before="0" w:after="160"/>
                               <w:jc w:val="center"/>
                               <w:rPr>
                                 <w:rFonts w:ascii="Arial Black" w:hAnsi="Arial Black"/>
@@ -249,15 +257,7 @@
                                 <w:sz w:val="64"/>
                                 <w:szCs w:val="64"/>
                               </w:rPr>
-                              <w:t xml:space="preserve">Anna </w:t>
-                            </w:r>
-                            <w:r>
-                              <w:rPr>
-                                <w:rFonts w:ascii="Arial Black" w:hAnsi="Arial Black"/>
-                                <w:sz w:val="64"/>
-                                <w:szCs w:val="64"/>
-                              </w:rPr>
-                              <w:t>Wodzirej</w:t>
+                              <w:t>Anna Wodzirej</w:t>
                             </w:r>
                           </w:p>
                         </w:txbxContent>
@@ -271,7 +271,7 @@
               </wp:anchor>
             </w:drawing>
           </mc:Choice>
-          <mc:Fallback>
+          <mc:Fallback xmlns:pic="http://schemas.openxmlformats.org/drawingml/2006/picture">
             <w:pict>
               <v:rect id="shape_0" ID="Pole tekstowe 2" path="m0,0l-2147483645,0l-2147483645,-2147483646l0,-2147483646xe" stroked="f" o:allowincell="f" style="position:absolute;margin-left:9.75pt;margin-top:0pt;width:513.7pt;height:55.45pt;mso-wrap-style:square;v-text-anchor:top">
                 <v:fill o:detectmouseclick="t" on="false"/>
@@ -313,10 +313,15 @@
             </w:pict>
           </mc:Fallback>
         </mc:AlternateContent>
+      </w:r>
+      <w:r>
+        <w:rPr>
+          <w:noProof/>
+        </w:rPr>
         <mc:AlternateContent>
           <mc:Choice Requires="wps">
             <w:drawing>
-              <wp:anchor behindDoc="0" distT="45085" distB="45720" distL="113665" distR="114300" simplePos="0" locked="0" layoutInCell="0" allowOverlap="1" relativeHeight="7">
+              <wp:anchor distT="45085" distB="45720" distL="113665" distR="114300" simplePos="0" relativeHeight="7" behindDoc="0" locked="0" layoutInCell="0" allowOverlap="1" wp14:anchorId="34709EB9" wp14:editId="5F85E603">
                 <wp:simplePos x="0" y="0"/>
                 <wp:positionH relativeFrom="column">
                   <wp:posOffset>-133350</wp:posOffset>
@@ -328,6 +333,7 @@
                 <wp:effectExtent l="0" t="0" r="0" b="0"/>
                 <wp:wrapSquare wrapText="bothSides"/>
                 <wp:docPr id="4" name="Pole tekstowe 2"/>
+                <wp:cNvGraphicFramePr/>
                 <a:graphic xmlns:a="http://schemas.openxmlformats.org/drawingml/2006/main">
                   <a:graphicData uri="http://schemas.microsoft.com/office/word/2010/wordprocessingShape">
                     <wps:wsp>
@@ -346,20 +352,26 @@
                         </a:ln>
                       </wps:spPr>
                       <wps:style>
-                        <a:lnRef idx="0"/>
-                        <a:fillRef idx="0"/>
-                        <a:effectRef idx="0"/>
+                        <a:lnRef idx="0">
+                          <a:scrgbClr r="0" g="0" b="0"/>
+                        </a:lnRef>
+                        <a:fillRef idx="0">
+                          <a:scrgbClr r="0" g="0" b="0"/>
+                        </a:fillRef>
+                        <a:effectRef idx="0">
+                          <a:scrgbClr r="0" g="0" b="0"/>
+                        </a:effectRef>
                         <a:fontRef idx="minor"/>
                       </wps:style>
                       <wps:txbx>
                         <w:txbxContent>
                           <w:p>
                             <w:pPr>
-                              <w:pStyle w:val="NoSpacing"/>
+                              <w:pStyle w:val="Bezodstpw"/>
                               <w:jc w:val="center"/>
                               <w:rPr>
                                 <w:rFonts w:cs="Open Sans Light"/>
-                                <w:color w:themeColor="background1" w:val="FFFFFF"/>
+                                <w:color w:val="FFFFFF" w:themeColor="background1"/>
                                 <w:sz w:val="28"/>
                                 <w:szCs w:val="28"/>
                               </w:rPr>
@@ -367,38 +379,28 @@
                             <w:r>
                               <w:rPr>
                                 <w:rFonts w:cs="Open Sans Light"/>
-                                <w:color w:themeColor="background1" w:val="FFFFFF"/>
+                                <w:color w:val="FFFFFF" w:themeColor="background1"/>
                                 <w:sz w:val="28"/>
                                 <w:szCs w:val="28"/>
                               </w:rPr>
-                              <w:t xml:space="preserve">Tel. </w:t>
+                              <w:t>Tel. 888 555 999</w:t>
                             </w:r>
                             <w:r>
                               <w:rPr>
                                 <w:rFonts w:cs="Open Sans Light"/>
-                                <w:color w:themeColor="background1" w:val="FFFFFF"/>
+                                <w:color w:val="FFFFFF" w:themeColor="background1"/>
                                 <w:sz w:val="28"/>
                                 <w:szCs w:val="28"/>
                               </w:rPr>
-                              <w:t>888 555 999</w:t>
                               <w:tab/>
-                              <w:t xml:space="preserve"> </w:t>
-                            </w:r>
-                            <w:r>
-                              <w:rPr>
-                                <w:rFonts w:cs="Open Sans Light"/>
-                                <w:color w:themeColor="background1" w:val="FFFFFF"/>
-                                <w:sz w:val="28"/>
-                                <w:szCs w:val="28"/>
-                              </w:rPr>
-                              <w:t>wodzierejaa</w:t>
-                            </w:r>
-                            <w:hyperlink r:id="rId2">
+                              <w:t xml:space="preserve"> wodzierejaa</w:t>
+                            </w:r>
+                            <w:hyperlink r:id="rId6">
                               <w:r>
                                 <w:rPr>
-                                  <w:rStyle w:val="Hyperlink"/>
+                                  <w:rStyle w:val="Hipercze"/>
                                   <w:rFonts w:cs="Open Sans Light"/>
-                                  <w:color w:themeColor="background1" w:val="FFFFFF"/>
+                                  <w:color w:val="FFFFFF" w:themeColor="background1"/>
                                   <w:sz w:val="28"/>
                                   <w:szCs w:val="28"/>
                                   <w:u w:val="none"/>
@@ -408,9 +410,9 @@
                             </w:hyperlink>
                             <w:r>
                               <w:rPr>
-                                <w:rStyle w:val="Hyperlink"/>
+                                <w:rStyle w:val="Hipercze"/>
                                 <w:rFonts w:cs="Open Sans Light"/>
-                                <w:color w:themeColor="background1" w:val="FFFFFF"/>
+                                <w:color w:val="FFFFFF" w:themeColor="background1"/>
                                 <w:sz w:val="28"/>
                                 <w:szCs w:val="28"/>
                                 <w:u w:val="none"/>
@@ -421,18 +423,14 @@
                           <w:p>
                             <w:pPr>
                               <w:pStyle w:val="FrameContents"/>
-                              <w:spacing w:before="0" w:after="160"/>
-                              <w:jc w:val="end"/>
+                              <w:jc w:val="right"/>
                               <w:rPr>
                                 <w:rFonts w:ascii="Open Sans Light" w:hAnsi="Open Sans Light" w:cs="Open Sans Light"/>
-                                <w:color w:themeColor="accent2" w:val="ED7D31"/>
+                                <w:color w:val="ED7D31" w:themeColor="accent2"/>
                                 <w:sz w:val="24"/>
                                 <w:szCs w:val="24"/>
                               </w:rPr>
                             </w:pPr>
-                            <w:r>
-                              <w:rPr/>
-                            </w:r>
                           </w:p>
                         </w:txbxContent>
                       </wps:txbx>
@@ -445,7 +443,7 @@
               </wp:anchor>
             </w:drawing>
           </mc:Choice>
-          <mc:Fallback>
+          <mc:Fallback xmlns:pic="http://schemas.openxmlformats.org/drawingml/2006/picture">
             <w:pict>
               <v:rect id="shape_0" ID="Pole tekstowe 2" path="m0,0l-2147483645,0l-2147483645,-2147483646l0,-2147483646xe" stroked="f" o:allowincell="f" style="position:absolute;margin-left:-10.5pt;margin-top:137.25pt;width:549.7pt;height:30.7pt;mso-wrap-style:square;v-text-anchor:top">
                 <v:fill o:detectmouseclick="t" on="false"/>
@@ -492,7 +490,7 @@
                         </w:rPr>
                         <w:t>wodzierejaa</w:t>
                       </w:r>
-                      <w:hyperlink r:id="rId3">
+                      <w:hyperlink r:id="rId7">
                         <w:r>
                           <w:rPr>
                             <w:rStyle w:val="Hyperlink"/>
@@ -540,10 +538,15 @@
             </w:pict>
           </mc:Fallback>
         </mc:AlternateContent>
+      </w:r>
+      <w:r>
+        <w:rPr>
+          <w:noProof/>
+        </w:rPr>
         <mc:AlternateContent>
           <mc:Choice Requires="wps">
             <w:drawing>
-              <wp:anchor behindDoc="0" distT="45720" distB="45720" distL="113665" distR="114300" simplePos="0" locked="0" layoutInCell="0" allowOverlap="1" relativeHeight="9" wp14:anchorId="2ACB4FBF">
+              <wp:anchor distT="45720" distB="45720" distL="113665" distR="114300" simplePos="0" relativeHeight="9" behindDoc="0" locked="0" layoutInCell="0" allowOverlap="1" wp14:anchorId="2ED5F3E2" wp14:editId="60F9E311">
                 <wp:simplePos x="0" y="0"/>
                 <wp:positionH relativeFrom="column">
                   <wp:posOffset>123825</wp:posOffset>
@@ -555,6 +558,7 @@
                 <wp:effectExtent l="0" t="0" r="0" b="0"/>
                 <wp:wrapSquare wrapText="bothSides"/>
                 <wp:docPr id="5" name="Pole tekstowe 2"/>
+                <wp:cNvGraphicFramePr/>
                 <a:graphic xmlns:a="http://schemas.openxmlformats.org/drawingml/2006/main">
                   <a:graphicData uri="http://schemas.microsoft.com/office/word/2010/wordprocessingShape">
                     <wps:wsp>
@@ -573,9 +577,15 @@
                         </a:ln>
                       </wps:spPr>
                       <wps:style>
-                        <a:lnRef idx="0"/>
-                        <a:fillRef idx="0"/>
-                        <a:effectRef idx="0"/>
+                        <a:lnRef idx="0">
+                          <a:scrgbClr r="0" g="0" b="0"/>
+                        </a:lnRef>
+                        <a:fillRef idx="0">
+                          <a:scrgbClr r="0" g="0" b="0"/>
+                        </a:fillRef>
+                        <a:effectRef idx="0">
+                          <a:scrgbClr r="0" g="0" b="0"/>
+                        </a:effectRef>
                         <a:fontRef idx="minor"/>
                       </wps:style>
                       <wps:txbx>
@@ -583,34 +593,31 @@
                           <w:p>
                             <w:pPr>
                               <w:pStyle w:val="FrameContents"/>
-                              <w:spacing w:before="0" w:after="160"/>
                               <w:jc w:val="both"/>
                               <w:rPr>
                                 <w:rFonts w:ascii="Open Sans Light" w:hAnsi="Open Sans Light" w:cs="Open Sans Light"/>
-                                <w:color w:themeColor="accent2" w:val="ED7D31"/>
-                                <w:sz w:val="24"/>
-                                <w:szCs w:val="24"/>
+                                <w:color w:val="ED7D31" w:themeColor="accent2"/>
                               </w:rPr>
                             </w:pPr>
                             <w:r>
                               <w:rPr>
                                 <w:rFonts w:ascii="Open Sans Light" w:hAnsi="Open Sans Light"/>
-                                <w:sz w:val="24"/>
+                                <w:szCs w:val="20"/>
                               </w:rPr>
                               <w:t xml:space="preserve">Sumienna i odpowiedzialna pracowniczka administracji publicznej z wykształceniem wyższym ekonomicznym, poszukująca nowych wyzwań zawodowych na stanowisku </w:t>
                             </w:r>
                             <w:r>
                               <w:rPr>
-                                <w:rStyle w:val="Strong"/>
+                                <w:rStyle w:val="Pogrubienie"/>
                                 <w:rFonts w:ascii="Open Sans Light" w:hAnsi="Open Sans Light"/>
-                                <w:sz w:val="24"/>
+                                <w:szCs w:val="20"/>
                               </w:rPr>
                               <w:t>Operatora Wajchy</w:t>
                             </w:r>
                             <w:r>
                               <w:rPr>
                                 <w:rFonts w:ascii="Open Sans Light" w:hAnsi="Open Sans Light"/>
-                                <w:sz w:val="24"/>
+                                <w:szCs w:val="20"/>
                               </w:rPr>
                               <w:t>. Posiadam doświadczenie w pracy z dokumentacją, dbałość o szczegóły oraz umiejętność pracy w stresie. Chcę rozwijać się w bardziej technicznym środowisku i wykorzystać swoje zdolności organizacyjne w praktyce operacyjnej.</w:t>
                             </w:r>
@@ -628,42 +635,37 @@
           </mc:Choice>
           <mc:Fallback>
             <w:pict>
-              <v:rect id="shape_0" ID="Pole tekstowe 2" path="m0,0l-2147483645,0l-2147483645,-2147483646l0,-2147483646xe" stroked="f" o:allowincell="f" style="position:absolute;margin-left:9.75pt;margin-top:51.75pt;width:512.2pt;height:85.45pt;mso-wrap-style:square;v-text-anchor:top" wp14:anchorId="2ACB4FBF">
-                <v:fill o:detectmouseclick="t" on="false"/>
-                <v:stroke color="#3465a4" weight="9360" joinstyle="miter" endcap="flat"/>
+              <v:rect w14:anchorId="2ED5F3E2" id="_x0000_s1029" style="position:absolute;margin-left:9.75pt;margin-top:51.75pt;width:512.25pt;height:85.5pt;z-index:9;visibility:visible;mso-wrap-style:square;mso-wrap-distance-left:8.95pt;mso-wrap-distance-top:3.6pt;mso-wrap-distance-right:9pt;mso-wrap-distance-bottom:3.6pt;mso-position-horizontal:absolute;mso-position-horizontal-relative:text;mso-position-vertical:absolute;mso-position-vertical-relative:text;v-text-anchor:top" o:gfxdata="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" o:allowincell="f" filled="f" stroked="f">
                 <v:textbox>
                   <w:txbxContent>
                     <w:p>
                       <w:pPr>
                         <w:pStyle w:val="FrameContents"/>
-                        <w:spacing w:before="0" w:after="160"/>
                         <w:jc w:val="both"/>
                         <w:rPr>
                           <w:rFonts w:ascii="Open Sans Light" w:hAnsi="Open Sans Light" w:cs="Open Sans Light"/>
-                          <w:color w:themeColor="accent2" w:val="ED7D31"/>
-                          <w:sz w:val="24"/>
-                          <w:szCs w:val="24"/>
+                          <w:color w:val="ED7D31" w:themeColor="accent2"/>
                         </w:rPr>
                       </w:pPr>
                       <w:r>
                         <w:rPr>
                           <w:rFonts w:ascii="Open Sans Light" w:hAnsi="Open Sans Light"/>
-                          <w:sz w:val="24"/>
+                          <w:szCs w:val="20"/>
                         </w:rPr>
                         <w:t xml:space="preserve">Sumienna i odpowiedzialna pracowniczka administracji publicznej z wykształceniem wyższym ekonomicznym, poszukująca nowych wyzwań zawodowych na stanowisku </w:t>
                       </w:r>
                       <w:r>
                         <w:rPr>
-                          <w:rStyle w:val="Strong"/>
+                          <w:rStyle w:val="Pogrubienie"/>
                           <w:rFonts w:ascii="Open Sans Light" w:hAnsi="Open Sans Light"/>
-                          <w:sz w:val="24"/>
+                          <w:szCs w:val="20"/>
                         </w:rPr>
                         <w:t>Operatora Wajchy</w:t>
                       </w:r>
                       <w:r>
                         <w:rPr>
                           <w:rFonts w:ascii="Open Sans Light" w:hAnsi="Open Sans Light"/>
-                          <w:sz w:val="24"/>
+                          <w:szCs w:val="20"/>
                         </w:rPr>
                         <w:t>. Posiadam doświadczenie w pracy z dokumentacją, dbałość o szczegóły oraz umiejętność pracy w stresie. Chcę rozwijać się w bardziej technicznym środowisku i wykorzystać swoje zdolności organizacyjne w praktyce operacyjnej.</w:t>
                       </w:r>
@@ -675,10 +677,15 @@
             </w:pict>
           </mc:Fallback>
         </mc:AlternateContent>
+      </w:r>
+      <w:r>
+        <w:rPr>
+          <w:noProof/>
+        </w:rPr>
         <mc:AlternateContent>
           <mc:Choice Requires="wps">
             <w:drawing>
-              <wp:anchor behindDoc="0" distT="45720" distB="45720" distL="113665" distR="114300" simplePos="0" locked="0" layoutInCell="0" allowOverlap="1" relativeHeight="11" wp14:anchorId="2D1B0B6C">
+              <wp:anchor distT="45720" distB="45720" distL="113665" distR="114300" simplePos="0" relativeHeight="11" behindDoc="0" locked="0" layoutInCell="0" allowOverlap="1" wp14:anchorId="6D88E554" wp14:editId="37D2C5C5">
                 <wp:simplePos x="0" y="0"/>
                 <wp:positionH relativeFrom="column">
                   <wp:posOffset>123825</wp:posOffset>
@@ -690,6 +697,7 @@
                 <wp:effectExtent l="0" t="0" r="0" b="0"/>
                 <wp:wrapSquare wrapText="bothSides"/>
                 <wp:docPr id="6" name="Pole tekstowe 2"/>
+                <wp:cNvGraphicFramePr/>
                 <a:graphic xmlns:a="http://schemas.openxmlformats.org/drawingml/2006/main">
                   <a:graphicData uri="http://schemas.microsoft.com/office/word/2010/wordprocessingShape">
                     <wps:wsp>
@@ -708,28 +716,31 @@
                         </a:ln>
                       </wps:spPr>
                       <wps:style>
-                        <a:lnRef idx="0"/>
-                        <a:fillRef idx="0"/>
-                        <a:effectRef idx="0"/>
+                        <a:lnRef idx="0">
+                          <a:scrgbClr r="0" g="0" b="0"/>
+                        </a:lnRef>
+                        <a:fillRef idx="0">
+                          <a:scrgbClr r="0" g="0" b="0"/>
+                        </a:fillRef>
+                        <a:effectRef idx="0">
+                          <a:scrgbClr r="0" g="0" b="0"/>
+                        </a:effectRef>
                         <a:fontRef idx="minor"/>
                       </wps:style>
                       <wps:txbx>
                         <w:txbxContent>
                           <w:p>
                             <w:pPr>
-                              <w:pStyle w:val="Heading2"/>
-                              <w:spacing w:before="120" w:after="240"/>
+                              <w:pStyle w:val="Nagwek2"/>
                               <w:jc w:val="center"/>
-                              <w:rPr/>
                             </w:pPr>
                             <w:r>
-                              <w:rPr/>
                               <w:t>Doświatczenie</w:t>
                             </w:r>
                           </w:p>
                           <w:p>
                             <w:pPr>
-                              <w:pStyle w:val="NoSpacing"/>
+                              <w:pStyle w:val="Bezodstpw"/>
                               <w:rPr>
                                 <w:b/>
                               </w:rPr>
@@ -742,14 +753,14 @@
                             </w:r>
                             <w:r>
                               <w:rPr>
-                                <w:rStyle w:val="Emphasis"/>
+                                <w:rStyle w:val="Uwydatnienie"/>
                               </w:rPr>
                               <w:t>2015 – 2024</w:t>
                             </w:r>
                           </w:p>
                           <w:p>
                             <w:pPr>
-                              <w:pStyle w:val="NoSpacing"/>
+                              <w:pStyle w:val="Bezodstpw"/>
                               <w:rPr>
                                 <w:b/>
                               </w:rPr>
@@ -763,87 +774,77 @@
                           </w:p>
                           <w:p>
                             <w:pPr>
-                              <w:pStyle w:val="NoSpacing"/>
+                              <w:pStyle w:val="Bezodstpw"/>
                               <w:numPr>
                                 <w:ilvl w:val="0"/>
                                 <w:numId w:val="2"/>
                               </w:numPr>
-                              <w:rPr/>
                             </w:pPr>
                             <w:r>
-                              <w:rPr/>
                               <w:t>Prowadzenie ewidencji i rozliczeń finansowych jednostki</w:t>
                             </w:r>
                           </w:p>
                           <w:p>
                             <w:pPr>
-                              <w:pStyle w:val="NoSpacing"/>
+                              <w:pStyle w:val="Bezodstpw"/>
                               <w:numPr>
                                 <w:ilvl w:val="0"/>
                                 <w:numId w:val="2"/>
                               </w:numPr>
-                              <w:rPr/>
                             </w:pPr>
                             <w:r>
-                              <w:rPr/>
                               <w:t>Nadzór nad dokumentacją księgową i sprawozdawczością</w:t>
                             </w:r>
                           </w:p>
                           <w:p>
                             <w:pPr>
-                              <w:pStyle w:val="NoSpacing"/>
+                              <w:pStyle w:val="Bezodstpw"/>
                               <w:numPr>
                                 <w:ilvl w:val="0"/>
                                 <w:numId w:val="2"/>
                               </w:numPr>
-                              <w:rPr/>
                             </w:pPr>
                             <w:r>
-                              <w:rPr/>
                               <w:t>Współpraca z innymi działami w zakresie kontroli wydatków</w:t>
                             </w:r>
                           </w:p>
                           <w:p>
                             <w:pPr>
-                              <w:pStyle w:val="NoSpacing"/>
+                              <w:pStyle w:val="Bezodstpw"/>
                               <w:numPr>
                                 <w:ilvl w:val="0"/>
                                 <w:numId w:val="2"/>
                               </w:numPr>
-                              <w:rPr/>
                             </w:pPr>
                             <w:r>
-                              <w:rPr/>
                               <w:t>Organizacja pracy biurowej i dbanie o terminowość zadań</w:t>
                             </w:r>
                           </w:p>
                           <w:p>
                             <w:pPr>
-                              <w:pStyle w:val="Heading2"/>
+                              <w:pStyle w:val="Nagwek2"/>
                               <w:jc w:val="center"/>
-                              <w:rPr/>
                             </w:pPr>
                             <w:r>
-                              <w:rPr/>
                               <w:t>Umiejętności</w:t>
                             </w:r>
                           </w:p>
                           <w:p>
                             <w:pPr>
-                              <w:pStyle w:val="NoSpacing"/>
+                              <w:pStyle w:val="Bezodstpw"/>
                               <w:numPr>
                                 <w:ilvl w:val="0"/>
                                 <w:numId w:val="1"/>
                               </w:numPr>
                               <w:rPr>
-                                <w:color w:themeColor="text1" w:val="000000"/>
+                                <w:color w:val="000000" w:themeColor="text1"/>
                                 <w:szCs w:val="24"/>
                                 <w:lang w:val="en-US"/>
                               </w:rPr>
                             </w:pPr>
                             <w:r>
                               <w:rPr>
-                                <w:color w:themeColor="text1" w:val="000000"/>
+                                <w:color w:val="000000" w:themeColor="text1"/>
                                 <w:szCs w:val="24"/>
                                 <w:lang w:val="en-US"/>
                               </w:rPr>
@@ -852,20 +853,20 @@
                           </w:p>
                           <w:p>
                             <w:pPr>
-                              <w:pStyle w:val="NoSpacing"/>
+                              <w:pStyle w:val="Bezodstpw"/>
                               <w:numPr>
                                 <w:ilvl w:val="0"/>
                                 <w:numId w:val="1"/>
                               </w:numPr>
                               <w:rPr>
-                                <w:color w:themeColor="text1" w:val="000000"/>
+                                <w:color w:val="000000" w:themeColor="text1"/>
                                 <w:szCs w:val="24"/>
                                 <w:lang w:val="en-US"/>
                               </w:rPr>
                             </w:pPr>
                             <w:r>
                               <w:rPr>
-                                <w:color w:themeColor="text1" w:val="000000"/>
+                                <w:color w:val="000000" w:themeColor="text1"/>
                                 <w:szCs w:val="24"/>
                                 <w:lang w:val="en-US"/>
                               </w:rPr>
@@ -874,20 +875,20 @@
                           </w:p>
                           <w:p>
                             <w:pPr>
-                              <w:pStyle w:val="NoSpacing"/>
+                              <w:pStyle w:val="Bezodstpw"/>
                               <w:numPr>
                                 <w:ilvl w:val="0"/>
                                 <w:numId w:val="1"/>
                               </w:numPr>
                               <w:rPr>
-                                <w:color w:themeColor="text1" w:val="000000"/>
+                                <w:color w:val="000000" w:themeColor="text1"/>
                                 <w:szCs w:val="24"/>
                                 <w:lang w:val="en-US"/>
                               </w:rPr>
                             </w:pPr>
                             <w:r>
                               <w:rPr>
-                                <w:color w:themeColor="text1" w:val="000000"/>
+                                <w:color w:val="000000" w:themeColor="text1"/>
                                 <w:szCs w:val="24"/>
                                 <w:lang w:val="en-US"/>
                               </w:rPr>
@@ -896,20 +897,20 @@
                           </w:p>
                           <w:p>
                             <w:pPr>
-                              <w:pStyle w:val="NoSpacing"/>
+                              <w:pStyle w:val="Bezodstpw"/>
                               <w:numPr>
                                 <w:ilvl w:val="0"/>
                                 <w:numId w:val="1"/>
                               </w:numPr>
                               <w:rPr>
-                                <w:color w:themeColor="text1" w:val="000000"/>
+                                <w:color w:val="000000" w:themeColor="text1"/>
                                 <w:szCs w:val="24"/>
                                 <w:lang w:val="en-US"/>
                               </w:rPr>
                             </w:pPr>
                             <w:r>
                               <w:rPr>
-                                <w:color w:themeColor="text1" w:val="000000"/>
+                                <w:color w:val="000000" w:themeColor="text1"/>
                                 <w:szCs w:val="24"/>
                                 <w:lang w:val="en-US"/>
                               </w:rPr>
@@ -918,20 +919,20 @@
                           </w:p>
                           <w:p>
                             <w:pPr>
-                              <w:pStyle w:val="NoSpacing"/>
+                              <w:pStyle w:val="Bezodstpw"/>
                               <w:numPr>
                                 <w:ilvl w:val="0"/>
                                 <w:numId w:val="1"/>
                               </w:numPr>
                               <w:rPr>
-                                <w:color w:themeColor="text1" w:val="000000"/>
+                                <w:color w:val="000000" w:themeColor="text1"/>
                                 <w:szCs w:val="24"/>
                                 <w:lang w:val="en-US"/>
                               </w:rPr>
                             </w:pPr>
                             <w:r>
                               <w:rPr>
-                                <w:color w:themeColor="text1" w:val="000000"/>
+                                <w:color w:val="000000" w:themeColor="text1"/>
                                 <w:szCs w:val="24"/>
                                 <w:lang w:val="en-US"/>
                               </w:rPr>
@@ -940,18 +941,16 @@
                           </w:p>
                           <w:p>
                             <w:pPr>
-                              <w:pStyle w:val="Heading2"/>
+                              <w:pStyle w:val="Nagwek2"/>
                               <w:jc w:val="center"/>
-                              <w:rPr/>
                             </w:pPr>
                             <w:r>
-                              <w:rPr/>
                               <w:t>Education</w:t>
                             </w:r>
                           </w:p>
                           <w:p>
                             <w:pPr>
-                              <w:pStyle w:val="NoSpacing"/>
+                              <w:pStyle w:val="Bezodstpw"/>
                               <w:rPr>
                                 <w:sz w:val="22"/>
                                 <w:lang w:val="en-US"/>
@@ -959,7 +958,7 @@
                             </w:pPr>
                             <w:r>
                               <w:rPr>
-                                <w:rStyle w:val="Strong"/>
+                                <w:rStyle w:val="Pogrubienie"/>
                                 <w:sz w:val="22"/>
                                 <w:lang w:val="en-US"/>
                               </w:rPr>
@@ -976,7 +975,7 @@
                           </w:p>
                           <w:p>
                             <w:pPr>
-                              <w:pStyle w:val="NoSpacing"/>
+                              <w:pStyle w:val="Bezodstpw"/>
                               <w:rPr>
                                 <w:b/>
                                 <w:sz w:val="22"/>
@@ -992,16 +991,15 @@
                               <w:t xml:space="preserve">Finanse i Rachunkowość – </w:t>
                             </w:r>
                             <w:r>
-                              <w:rPr/>
                               <w:t>Licencjat</w:t>
                             </w:r>
                           </w:p>
                           <w:p>
                             <w:pPr>
-                              <w:pStyle w:val="NoSpacing"/>
+                              <w:pStyle w:val="Bezodstpw"/>
                               <w:rPr>
                                 <w:rFonts w:cs="Open Sans Light"/>
-                                <w:color w:themeColor="accent2" w:val="ED7D31"/>
+                                <w:color w:val="ED7D31" w:themeColor="accent2"/>
                                 <w:sz w:val="22"/>
                               </w:rPr>
                             </w:pPr>
@@ -1015,21 +1013,13 @@
                           </w:p>
                           <w:p>
                             <w:pPr>
-                              <w:pStyle w:val="NoSpacing"/>
-                              <w:rPr/>
+                              <w:pStyle w:val="Bezodstpw"/>
                             </w:pPr>
-                            <w:r>
-                              <w:rPr/>
-                            </w:r>
                           </w:p>
                           <w:p>
                             <w:pPr>
-                              <w:pStyle w:val="NoSpacing"/>
-                              <w:rPr/>
+                              <w:pStyle w:val="Bezodstpw"/>
                             </w:pPr>
-                            <w:r>
-                              <w:rPr/>
-                            </w:r>
                           </w:p>
                         </w:txbxContent>
                       </wps:txbx>
@@ -1044,26 +1034,21 @@
           </mc:Choice>
           <mc:Fallback>
             <w:pict>
-              <v:rect id="shape_0" ID="Pole tekstowe 2" path="m0,0l-2147483645,0l-2147483645,-2147483646l0,-2147483646xe" stroked="f" o:allowincell="f" style="position:absolute;margin-left:9.75pt;margin-top:171pt;width:513.7pt;height:598.45pt;mso-wrap-style:square;v-text-anchor:top" wp14:anchorId="2D1B0B6C">
-                <v:fill o:detectmouseclick="t" on="false"/>
-                <v:stroke color="#3465a4" weight="9360" joinstyle="miter" endcap="flat"/>
+              <v:rect w14:anchorId="6D88E554" id="_x0000_s1030" style="position:absolute;margin-left:9.75pt;margin-top:171pt;width:513.75pt;height:598.5pt;z-index:11;visibility:visible;mso-wrap-style:square;mso-wrap-distance-left:8.95pt;mso-wrap-distance-top:3.6pt;mso-wrap-distance-right:9pt;mso-wrap-distance-bottom:3.6pt;mso-position-horizontal:absolute;mso-position-horizontal-relative:text;mso-position-vertical:absolute;mso-position-vertical-relative:text;v-text-anchor:top" o:gfxdata="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" o:allowincell="f" filled="f" stroked="f">
                 <v:textbox>
                   <w:txbxContent>
                     <w:p>
                       <w:pPr>
-                        <w:pStyle w:val="Heading2"/>
-                        <w:spacing w:before="120" w:after="240"/>
+                        <w:pStyle w:val="Nagwek2"/>
                         <w:jc w:val="center"/>
-                        <w:rPr/>
                       </w:pPr>
                       <w:r>
-                        <w:rPr/>
                         <w:t>Doświatczenie</w:t>
                       </w:r>
                     </w:p>
                     <w:p>
                       <w:pPr>
-                        <w:pStyle w:val="NoSpacing"/>
+                        <w:pStyle w:val="Bezodstpw"/>
                         <w:rPr>
                           <w:b/>
                         </w:rPr>
@@ -1076,14 +1061,14 @@
                       </w:r>
                       <w:r>
                         <w:rPr>
-                          <w:rStyle w:val="Emphasis"/>
+                          <w:rStyle w:val="Uwydatnienie"/>
                         </w:rPr>
                         <w:t>2015 – 2024</w:t>
                       </w:r>
                     </w:p>
                     <w:p>
                       <w:pPr>
-                        <w:pStyle w:val="NoSpacing"/>
+                        <w:pStyle w:val="Bezodstpw"/>
                         <w:rPr>
                           <w:b/>
                         </w:rPr>
@@ -1097,87 +1082,77 @@
                     </w:p>
                     <w:p>
                       <w:pPr>
-                        <w:pStyle w:val="NoSpacing"/>
+                        <w:pStyle w:val="Bezodstpw"/>
                         <w:numPr>
                           <w:ilvl w:val="0"/>
                           <w:numId w:val="2"/>
                         </w:numPr>
-                        <w:rPr/>
                       </w:pPr>
                       <w:r>
-                        <w:rPr/>
                         <w:t>Prowadzenie ewidencji i rozliczeń finansowych jednostki</w:t>
                       </w:r>
                     </w:p>
                     <w:p>
                       <w:pPr>
-                        <w:pStyle w:val="NoSpacing"/>
+                        <w:pStyle w:val="Bezodstpw"/>
                         <w:numPr>
                           <w:ilvl w:val="0"/>
                           <w:numId w:val="2"/>
                         </w:numPr>
-                        <w:rPr/>
                       </w:pPr>
                       <w:r>
-                        <w:rPr/>
                         <w:t>Nadzór nad dokumentacją księgową i sprawozdawczością</w:t>
                       </w:r>
                     </w:p>
                     <w:p>
                       <w:pPr>
-                        <w:pStyle w:val="NoSpacing"/>
+                        <w:pStyle w:val="Bezodstpw"/>
                         <w:numPr>
                           <w:ilvl w:val="0"/>
                           <w:numId w:val="2"/>
                         </w:numPr>
-                        <w:rPr/>
                       </w:pPr>
                       <w:r>
-                        <w:rPr/>
                         <w:t>Współpraca z innymi działami w zakresie kontroli wydatków</w:t>
                       </w:r>
                     </w:p>
                     <w:p>
                       <w:pPr>
-                        <w:pStyle w:val="NoSpacing"/>
+                        <w:pStyle w:val="Bezodstpw"/>
                         <w:numPr>
                           <w:ilvl w:val="0"/>
                           <w:numId w:val="2"/>
                         </w:numPr>
-                        <w:rPr/>
                       </w:pPr>
                       <w:r>
-                        <w:rPr/>
                         <w:t>Organizacja pracy biurowej i dbanie o terminowość zadań</w:t>
                       </w:r>
                     </w:p>
                     <w:p>
                       <w:pPr>
-                        <w:pStyle w:val="Heading2"/>
+                        <w:pStyle w:val="Nagwek2"/>
                         <w:jc w:val="center"/>
-                        <w:rPr/>
                       </w:pPr>
                       <w:r>
-                        <w:rPr/>
                         <w:t>Umiejętności</w:t>
                       </w:r>
                     </w:p>
                     <w:p>
                       <w:pPr>
-                        <w:pStyle w:val="NoSpacing"/>
+                        <w:pStyle w:val="Bezodstpw"/>
                         <w:numPr>
                           <w:ilvl w:val="0"/>
                           <w:numId w:val="1"/>
                         </w:numPr>
                         <w:rPr>
-                          <w:color w:themeColor="text1" w:val="000000"/>
+                          <w:color w:val="000000" w:themeColor="text1"/>
                           <w:szCs w:val="24"/>
                           <w:lang w:val="en-US"/>
                         </w:rPr>
                       </w:pPr>
                       <w:r>
                         <w:rPr>
-                          <w:color w:themeColor="text1" w:val="000000"/>
+                          <w:color w:val="000000" w:themeColor="text1"/>
                           <w:szCs w:val="24"/>
                           <w:lang w:val="en-US"/>
                         </w:rPr>
@@ -1186,20 +1161,20 @@
                     </w:p>
                     <w:p>
                       <w:pPr>
-                        <w:pStyle w:val="NoSpacing"/>
+                        <w:pStyle w:val="Bezodstpw"/>
                         <w:numPr>
                           <w:ilvl w:val="0"/>
                           <w:numId w:val="1"/>
                         </w:numPr>
                         <w:rPr>
-                          <w:color w:themeColor="text1" w:val="000000"/>
+                          <w:color w:val="000000" w:themeColor="text1"/>
                           <w:szCs w:val="24"/>
                           <w:lang w:val="en-US"/>
                         </w:rPr>
                       </w:pPr>
                       <w:r>
                         <w:rPr>
-                          <w:color w:themeColor="text1" w:val="000000"/>
+                          <w:color w:val="000000" w:themeColor="text1"/>
                           <w:szCs w:val="24"/>
                           <w:lang w:val="en-US"/>
                         </w:rPr>
@@ -1208,20 +1183,20 @@
                     </w:p>
                     <w:p>
                       <w:pPr>
-                        <w:pStyle w:val="NoSpacing"/>
+                        <w:pStyle w:val="Bezodstpw"/>
                         <w:numPr>
                           <w:ilvl w:val="0"/>
                           <w:numId w:val="1"/>
                         </w:numPr>
                         <w:rPr>
-                          <w:color w:themeColor="text1" w:val="000000"/>
+                          <w:color w:val="000000" w:themeColor="text1"/>
                           <w:szCs w:val="24"/>
                           <w:lang w:val="en-US"/>
                         </w:rPr>
                       </w:pPr>
                       <w:r>
                         <w:rPr>
-                          <w:color w:themeColor="text1" w:val="000000"/>
+                          <w:color w:val="000000" w:themeColor="text1"/>
                           <w:szCs w:val="24"/>
                           <w:lang w:val="en-US"/>
                         </w:rPr>
@@ -1230,20 +1205,20 @@
                     </w:p>
                     <w:p>
                       <w:pPr>
-                        <w:pStyle w:val="NoSpacing"/>
+                        <w:pStyle w:val="Bezodstpw"/>
                         <w:numPr>
                           <w:ilvl w:val="0"/>
                           <w:numId w:val="1"/>
                         </w:numPr>
                         <w:rPr>
-                          <w:color w:themeColor="text1" w:val="000000"/>
+                          <w:color w:val="000000" w:themeColor="text1"/>
                           <w:szCs w:val="24"/>
                           <w:lang w:val="en-US"/>
                         </w:rPr>
                       </w:pPr>
                       <w:r>
                         <w:rPr>
-                          <w:color w:themeColor="text1" w:val="000000"/>
+                          <w:color w:val="000000" w:themeColor="text1"/>
                           <w:szCs w:val="24"/>
                           <w:lang w:val="en-US"/>
                         </w:rPr>
@@ -1252,20 +1227,20 @@
                     </w:p>
                     <w:p>
                       <w:pPr>
-                        <w:pStyle w:val="NoSpacing"/>
+                        <w:pStyle w:val="Bezodstpw"/>
                         <w:numPr>
                           <w:ilvl w:val="0"/>
                           <w:numId w:val="1"/>
                         </w:numPr>
                         <w:rPr>
-                          <w:color w:themeColor="text1" w:val="000000"/>
+                          <w:color w:val="000000" w:themeColor="text1"/>
                           <w:szCs w:val="24"/>
                           <w:lang w:val="en-US"/>
                         </w:rPr>
                       </w:pPr>
                       <w:r>
                         <w:rPr>
-                          <w:color w:themeColor="text1" w:val="000000"/>
+                          <w:color w:val="000000" w:themeColor="text1"/>
                           <w:szCs w:val="24"/>
                           <w:lang w:val="en-US"/>
                         </w:rPr>
@@ -1274,18 +1249,16 @@
                     </w:p>
                     <w:p>
                       <w:pPr>
-                        <w:pStyle w:val="Heading2"/>
+                        <w:pStyle w:val="Nagwek2"/>
                         <w:jc w:val="center"/>
-                        <w:rPr/>
                       </w:pPr>
                       <w:r>
-                        <w:rPr/>
                         <w:t>Education</w:t>
                       </w:r>
                     </w:p>
                     <w:p>
                       <w:pPr>
-                        <w:pStyle w:val="NoSpacing"/>
+                        <w:pStyle w:val="Bezodstpw"/>
                         <w:rPr>
                           <w:sz w:val="22"/>
                           <w:lang w:val="en-US"/>
@@ -1293,7 +1266,7 @@
                       </w:pPr>
                       <w:r>
                         <w:rPr>
-                          <w:rStyle w:val="Strong"/>
+                          <w:rStyle w:val="Pogrubienie"/>
                           <w:sz w:val="22"/>
                           <w:lang w:val="en-US"/>
                         </w:rPr>
@@ -1310,7 +1283,7 @@
                     </w:p>
                     <w:p>
                       <w:pPr>
-                        <w:pStyle w:val="NoSpacing"/>
+                        <w:pStyle w:val="Bezodstpw"/>
                         <w:rPr>
                           <w:b/>
                           <w:sz w:val="22"/>
@@ -1326,16 +1299,15 @@
                         <w:t xml:space="preserve">Finanse i Rachunkowość – </w:t>
                       </w:r>
                       <w:r>
-                        <w:rPr/>
                         <w:t>Licencjat</w:t>
                       </w:r>
                     </w:p>
                     <w:p>
                       <w:pPr>
-                        <w:pStyle w:val="NoSpacing"/>
+                        <w:pStyle w:val="Bezodstpw"/>
                         <w:rPr>
                           <w:rFonts w:cs="Open Sans Light"/>
-                          <w:color w:themeColor="accent2" w:val="ED7D31"/>
+                          <w:color w:val="ED7D31" w:themeColor="accent2"/>
                           <w:sz w:val="22"/>
                         </w:rPr>
                       </w:pPr>
@@ -1349,21 +1321,13 @@
                     </w:p>
                     <w:p>
                       <w:pPr>
-                        <w:pStyle w:val="NoSpacing"/>
-                        <w:rPr/>
+                        <w:pStyle w:val="Bezodstpw"/>
                       </w:pPr>
-                      <w:r>
-                        <w:rPr/>
-                      </w:r>
                     </w:p>
                     <w:p>
                       <w:pPr>
-                        <w:pStyle w:val="NoSpacing"/>
-                        <w:rPr/>
+                        <w:pStyle w:val="Bezodstpw"/>
                       </w:pPr>
-                      <w:r>
-                        <w:rPr/>
-                      </w:r>
                     </w:p>
                   </w:txbxContent>
                 </v:textbox>
@@ -1373,36 +1337,34 @@
           </mc:Fallback>
         </mc:AlternateContent>
       </w:r>
-      <w:bookmarkStart w:id="0" w:name="_GoBack"/>
-      <w:bookmarkStart w:id="1" w:name="_GoBack"/>
-      <w:bookmarkEnd w:id="1"/>
     </w:p>
     <w:sectPr>
-      <w:type w:val="nextPage"/>
       <w:pgSz w:w="11906" w:h="16838"/>
-      <w:pgMar w:left="720" w:right="720" w:gutter="0" w:header="0" w:top="720" w:footer="0" w:bottom="720"/>
-      <w:pgNumType w:fmt="decimal"/>
-      <w:formProt w:val="false"/>
-      <w:textDirection w:val="lrTb"/>
-      <w:docGrid w:type="default" w:linePitch="360" w:charSpace="0"/>
+      <w:pgMar w:top="720" w:right="720" w:bottom="720" w:left="720" w:header="0" w:footer="0" w:gutter="0"/>
+      <w:cols w:space="708"/>
+      <w:formProt w:val="0"/>
+      <w:docGrid w:linePitch="360"/>
     </w:sectPr>
   </w:body>
 </w:document>
 </file>
 
 <file path=word/numbering.xml><?xml version="1.0" encoding="utf-8"?>
-<w:numbering xmlns:w="http://schemas.openxmlformats.org/wordprocessingml/2006/main" xmlns:o="urn:schemas-microsoft-com:office:office" xmlns:r="http://schemas.openxmlformats.org/officeDocument/2006/relationships" xmlns:v="urn:schemas-microsoft-com:vml" xmlns:mc="http://schemas.openxmlformats.org/markup-compatibility/2006" xmlns:w14="http://schemas.microsoft.com/office/word/2010/wordml" mc:Ignorable="w14">
-  <w:abstractNum w:abstractNumId="1">
+<w:numbering xmlns:wpc="http://schemas.microsoft.com/office/word/2010/wordprocessingCanvas" xmlns:cx="http://schemas.microsoft.com/office/drawing/2014/chartex" xmlns:cx1="http://schemas.microsoft.com/office/drawing/2015/9/8/chartex" xmlns:cx2="http://schemas.microsoft.com/office/drawing/2015/10/21/chartex" xmlns:cx3="http://schemas.microsoft.com/office/drawing/2016/5/9/chartex" xmlns:cx4="http://schemas.microsoft.com/office/drawing/2016/5/10/chartex" xmlns:cx5="http://schemas.microsoft.com/office/drawing/2016/5/11/chartex" xmlns:cx6="http://schemas.microsoft.com/office/drawing/2016/5/12/chartex" xmlns:cx7="http://schemas.microsoft.com/office/drawing/2016/5/13/chartex" xmlns:cx8="http://schemas.microsoft.com/office/drawing/2016/5/14/chartex" xmlns:mc="http://schemas.openxmlformats.org/markup-compatibility/2006" xmlns:aink="http://schemas.microsoft.com/office/drawing/2016/ink" xmlns:am3d="http://schemas.microsoft.com/office/drawing/2017/model3d" xmlns:o="urn:schemas-microsoft-com:office:office" xmlns:oel="http://schemas.microsoft.com/office/2019/extlst" xmlns:r="http://schemas.openxmlformats.org/officeDocument/2006/relationships" xmlns:m="http://schemas.openxmlformats.org/officeDocument/2006/math" xmlns:v="urn:schemas-microsoft-com:vml" xmlns:wp14="http://schemas.microsoft.com/office/word/2010/wordprocessingDrawing" xmlns:wp="http://schemas.openxmlformats.org/drawingml/2006/wordprocessingDrawing" xmlns:w10="urn:schemas-microsoft-com:office:word" xmlns:w="http://schemas.openxmlformats.org/wordprocessingml/2006/main" xmlns:w14="http://schemas.microsoft.com/office/word/2010/wordml" xmlns:w15="http://schemas.microsoft.com/office/word/2012/wordml" xmlns:w16cex="http://schemas.microsoft.com/office/word/2018/wordml/cex" xmlns:w16cid="http://schemas.microsoft.com/office/word/2016/wordml/cid" xmlns:w16="http://schemas.microsoft.com/office/word/2018/wordml" xmlns:w16du="http://schemas.microsoft.com/office/word/2023/wordml/word16du" xmlns:w16sdtdh="http://schemas.microsoft.com/office/word/2020/wordml/sdtdatahash" xmlns:w16sdtfl="http://schemas.microsoft.com/office/word/2024/wordml/sdtformatlock" xmlns:w16se="http://schemas.microsoft.com/office/word/2015/wordml/symex" xmlns:wpg="http://schemas.microsoft.com/office/word/2010/wordprocessingGroup" xmlns:wpi="http://schemas.microsoft.com/office/word/2010/wordprocessingInk" xmlns:wne="http://schemas.microsoft.com/office/word/2006/wordml" xmlns:wps="http://schemas.microsoft.com/office/word/2010/wordprocessingShape" mc:Ignorable="w14 w15 w16se w16cid w16 w16cex w16sdtdh w16sdtfl w16du wp14">
+  <w:abstractNum w:abstractNumId="0" w15:restartNumberingAfterBreak="0">
+    <w:nsid w:val="446E70EE"/>
+    <w:multiLevelType w:val="multilevel"/>
+    <w:tmpl w:val="39F61C18"/>
     <w:lvl w:ilvl="0">
       <w:start w:val="1"/>
       <w:numFmt w:val="bullet"/>
       <w:lvlText w:val=""/>
-      <w:lvlJc w:val="start"/>
-      <w:pPr>
-        <w:tabs>
-          <w:tab w:val="num" w:pos="0"/>
-        </w:tabs>
-        <w:ind w:start="360" w:hanging="360"/>
+      <w:lvlJc w:val="left"/>
+      <w:pPr>
+        <w:tabs>
+          <w:tab w:val="num" w:pos="0"/>
+        </w:tabs>
+        <w:ind w:left="360" w:hanging="360"/>
       </w:pPr>
       <w:rPr>
         <w:rFonts w:ascii="Symbol" w:hAnsi="Symbol" w:cs="Symbol" w:hint="default"/>
@@ -1412,12 +1374,12 @@
       <w:start w:val="1"/>
       <w:numFmt w:val="bullet"/>
       <w:lvlText w:val="o"/>
-      <w:lvlJc w:val="start"/>
-      <w:pPr>
-        <w:tabs>
-          <w:tab w:val="num" w:pos="0"/>
-        </w:tabs>
-        <w:ind w:start="1080" w:hanging="360"/>
+      <w:lvlJc w:val="left"/>
+      <w:pPr>
+        <w:tabs>
+          <w:tab w:val="num" w:pos="0"/>
+        </w:tabs>
+        <w:ind w:left="1080" w:hanging="360"/>
       </w:pPr>
       <w:rPr>
         <w:rFonts w:ascii="Courier New" w:hAnsi="Courier New" w:cs="Courier New" w:hint="default"/>
@@ -1427,12 +1389,12 @@
       <w:start w:val="1"/>
       <w:numFmt w:val="bullet"/>
       <w:lvlText w:val=""/>
-      <w:lvlJc w:val="start"/>
-      <w:pPr>
-        <w:tabs>
-          <w:tab w:val="num" w:pos="0"/>
-        </w:tabs>
-        <w:ind w:start="1800" w:hanging="360"/>
+      <w:lvlJc w:val="left"/>
+      <w:pPr>
+        <w:tabs>
+          <w:tab w:val="num" w:pos="0"/>
+        </w:tabs>
+        <w:ind w:left="1800" w:hanging="360"/>
       </w:pPr>
       <w:rPr>
         <w:rFonts w:ascii="Wingdings" w:hAnsi="Wingdings" w:cs="Wingdings" w:hint="default"/>
@@ -1442,12 +1404,12 @@
       <w:start w:val="1"/>
       <w:numFmt w:val="bullet"/>
       <w:lvlText w:val=""/>
-      <w:lvlJc w:val="start"/>
-      <w:pPr>
-        <w:tabs>
-          <w:tab w:val="num" w:pos="0"/>
-        </w:tabs>
-        <w:ind w:start="2520" w:hanging="360"/>
+      <w:lvlJc w:val="left"/>
+      <w:pPr>
+        <w:tabs>
+          <w:tab w:val="num" w:pos="0"/>
+        </w:tabs>
+        <w:ind w:left="2520" w:hanging="360"/>
       </w:pPr>
       <w:rPr>
         <w:rFonts w:ascii="Symbol" w:hAnsi="Symbol" w:cs="Symbol" w:hint="default"/>
@@ -1457,12 +1419,12 @@
       <w:start w:val="1"/>
       <w:numFmt w:val="bullet"/>
       <w:lvlText w:val="o"/>
-      <w:lvlJc w:val="start"/>
-      <w:pPr>
-        <w:tabs>
-          <w:tab w:val="num" w:pos="0"/>
-        </w:tabs>
-        <w:ind w:start="3240" w:hanging="360"/>
+      <w:lvlJc w:val="left"/>
+      <w:pPr>
+        <w:tabs>
+          <w:tab w:val="num" w:pos="0"/>
+        </w:tabs>
+        <w:ind w:left="3240" w:hanging="360"/>
       </w:pPr>
       <w:rPr>
         <w:rFonts w:ascii="Courier New" w:hAnsi="Courier New" w:cs="Courier New" w:hint="default"/>
@@ -1472,12 +1434,12 @@
       <w:start w:val="1"/>
       <w:numFmt w:val="bullet"/>
       <w:lvlText w:val=""/>
-      <w:lvlJc w:val="start"/>
-      <w:pPr>
-        <w:tabs>
-          <w:tab w:val="num" w:pos="0"/>
-        </w:tabs>
-        <w:ind w:start="3960" w:hanging="360"/>
+      <w:lvlJc w:val="left"/>
+      <w:pPr>
+        <w:tabs>
+          <w:tab w:val="num" w:pos="0"/>
+        </w:tabs>
+        <w:ind w:left="3960" w:hanging="360"/>
       </w:pPr>
       <w:rPr>
         <w:rFonts w:ascii="Wingdings" w:hAnsi="Wingdings" w:cs="Wingdings" w:hint="default"/>
@@ -1487,12 +1449,12 @@
       <w:start w:val="1"/>
       <w:numFmt w:val="bullet"/>
       <w:lvlText w:val=""/>
-      <w:lvlJc w:val="start"/>
-      <w:pPr>
-        <w:tabs>
-          <w:tab w:val="num" w:pos="0"/>
-        </w:tabs>
-        <w:ind w:start="4680" w:hanging="360"/>
+      <w:lvlJc w:val="left"/>
+      <w:pPr>
+        <w:tabs>
+          <w:tab w:val="num" w:pos="0"/>
+        </w:tabs>
+        <w:ind w:left="4680" w:hanging="360"/>
       </w:pPr>
       <w:rPr>
         <w:rFonts w:ascii="Symbol" w:hAnsi="Symbol" w:cs="Symbol" w:hint="default"/>
@@ -1502,12 +1464,12 @@
       <w:start w:val="1"/>
       <w:numFmt w:val="bullet"/>
       <w:lvlText w:val="o"/>
-      <w:lvlJc w:val="start"/>
-      <w:pPr>
-        <w:tabs>
-          <w:tab w:val="num" w:pos="0"/>
-        </w:tabs>
-        <w:ind w:start="5400" w:hanging="360"/>
+      <w:lvlJc w:val="left"/>
+      <w:pPr>
+        <w:tabs>
+          <w:tab w:val="num" w:pos="0"/>
+        </w:tabs>
+        <w:ind w:left="5400" w:hanging="360"/>
       </w:pPr>
       <w:rPr>
         <w:rFonts w:ascii="Courier New" w:hAnsi="Courier New" w:cs="Courier New" w:hint="default"/>
@@ -1517,29 +1479,32 @@
       <w:start w:val="1"/>
       <w:numFmt w:val="bullet"/>
       <w:lvlText w:val=""/>
-      <w:lvlJc w:val="start"/>
-      <w:pPr>
-        <w:tabs>
-          <w:tab w:val="num" w:pos="0"/>
-        </w:tabs>
-        <w:ind w:start="6120" w:hanging="360"/>
+      <w:lvlJc w:val="left"/>
+      <w:pPr>
+        <w:tabs>
+          <w:tab w:val="num" w:pos="0"/>
+        </w:tabs>
+        <w:ind w:left="6120" w:hanging="360"/>
       </w:pPr>
       <w:rPr>
         <w:rFonts w:ascii="Wingdings" w:hAnsi="Wingdings" w:cs="Wingdings" w:hint="default"/>
       </w:rPr>
     </w:lvl>
   </w:abstractNum>
-  <w:abstractNum w:abstractNumId="2">
+  <w:abstractNum w:abstractNumId="1" w15:restartNumberingAfterBreak="0">
+    <w:nsid w:val="4DCF31BA"/>
+    <w:multiLevelType w:val="multilevel"/>
+    <w:tmpl w:val="E474D484"/>
     <w:lvl w:ilvl="0">
       <w:start w:val="1"/>
       <w:numFmt w:val="bullet"/>
       <w:lvlText w:val=""/>
-      <w:lvlJc w:val="start"/>
-      <w:pPr>
-        <w:tabs>
-          <w:tab w:val="num" w:pos="0"/>
-        </w:tabs>
-        <w:ind w:start="360" w:hanging="360"/>
+      <w:lvlJc w:val="left"/>
+      <w:pPr>
+        <w:tabs>
+          <w:tab w:val="num" w:pos="0"/>
+        </w:tabs>
+        <w:ind w:left="360" w:hanging="360"/>
       </w:pPr>
       <w:rPr>
         <w:rFonts w:ascii="Symbol" w:hAnsi="Symbol" w:cs="Symbol" w:hint="default"/>
@@ -1549,12 +1514,12 @@
       <w:start w:val="1"/>
       <w:numFmt w:val="bullet"/>
       <w:lvlText w:val="o"/>
-      <w:lvlJc w:val="start"/>
-      <w:pPr>
-        <w:tabs>
-          <w:tab w:val="num" w:pos="0"/>
-        </w:tabs>
-        <w:ind w:start="1080" w:hanging="360"/>
+      <w:lvlJc w:val="left"/>
+      <w:pPr>
+        <w:tabs>
+          <w:tab w:val="num" w:pos="0"/>
+        </w:tabs>
+        <w:ind w:left="1080" w:hanging="360"/>
       </w:pPr>
       <w:rPr>
         <w:rFonts w:ascii="Courier New" w:hAnsi="Courier New" w:cs="Courier New" w:hint="default"/>
@@ -1564,12 +1529,12 @@
       <w:start w:val="1"/>
       <w:numFmt w:val="bullet"/>
       <w:lvlText w:val=""/>
-      <w:lvlJc w:val="start"/>
-      <w:pPr>
-        <w:tabs>
-          <w:tab w:val="num" w:pos="0"/>
-        </w:tabs>
-        <w:ind w:start="1800" w:hanging="360"/>
+      <w:lvlJc w:val="left"/>
+      <w:pPr>
+        <w:tabs>
+          <w:tab w:val="num" w:pos="0"/>
+        </w:tabs>
+        <w:ind w:left="1800" w:hanging="360"/>
       </w:pPr>
       <w:rPr>
         <w:rFonts w:ascii="Wingdings" w:hAnsi="Wingdings" w:cs="Wingdings" w:hint="default"/>
@@ -1579,12 +1544,12 @@
       <w:start w:val="1"/>
       <w:numFmt w:val="bullet"/>
       <w:lvlText w:val=""/>
-      <w:lvlJc w:val="start"/>
-      <w:pPr>
-        <w:tabs>
-          <w:tab w:val="num" w:pos="0"/>
-        </w:tabs>
-        <w:ind w:start="2520" w:hanging="360"/>
+      <w:lvlJc w:val="left"/>
+      <w:pPr>
+        <w:tabs>
+          <w:tab w:val="num" w:pos="0"/>
+        </w:tabs>
+        <w:ind w:left="2520" w:hanging="360"/>
       </w:pPr>
       <w:rPr>
         <w:rFonts w:ascii="Symbol" w:hAnsi="Symbol" w:cs="Symbol" w:hint="default"/>
@@ -1594,12 +1559,12 @@
       <w:start w:val="1"/>
       <w:numFmt w:val="bullet"/>
       <w:lvlText w:val="o"/>
-      <w:lvlJc w:val="start"/>
-      <w:pPr>
-        <w:tabs>
-          <w:tab w:val="num" w:pos="0"/>
-        </w:tabs>
-        <w:ind w:start="3240" w:hanging="360"/>
+      <w:lvlJc w:val="left"/>
+      <w:pPr>
+        <w:tabs>
+          <w:tab w:val="num" w:pos="0"/>
+        </w:tabs>
+        <w:ind w:left="3240" w:hanging="360"/>
       </w:pPr>
       <w:rPr>
         <w:rFonts w:ascii="Courier New" w:hAnsi="Courier New" w:cs="Courier New" w:hint="default"/>
@@ -1609,12 +1574,12 @@
       <w:start w:val="1"/>
       <w:numFmt w:val="bullet"/>
       <w:lvlText w:val=""/>
-      <w:lvlJc w:val="start"/>
-      <w:pPr>
-        <w:tabs>
-          <w:tab w:val="num" w:pos="0"/>
-        </w:tabs>
-        <w:ind w:start="3960" w:hanging="360"/>
+      <w:lvlJc w:val="left"/>
+      <w:pPr>
+        <w:tabs>
+          <w:tab w:val="num" w:pos="0"/>
+        </w:tabs>
+        <w:ind w:left="3960" w:hanging="360"/>
       </w:pPr>
       <w:rPr>
         <w:rFonts w:ascii="Wingdings" w:hAnsi="Wingdings" w:cs="Wingdings" w:hint="default"/>
@@ -1624,12 +1589,12 @@
       <w:start w:val="1"/>
       <w:numFmt w:val="bullet"/>
       <w:lvlText w:val=""/>
-      <w:lvlJc w:val="start"/>
-      <w:pPr>
-        <w:tabs>
-          <w:tab w:val="num" w:pos="0"/>
-        </w:tabs>
-        <w:ind w:start="4680" w:hanging="360"/>
+      <w:lvlJc w:val="left"/>
+      <w:pPr>
+        <w:tabs>
+          <w:tab w:val="num" w:pos="0"/>
+        </w:tabs>
+        <w:ind w:left="4680" w:hanging="360"/>
       </w:pPr>
       <w:rPr>
         <w:rFonts w:ascii="Symbol" w:hAnsi="Symbol" w:cs="Symbol" w:hint="default"/>
@@ -1639,12 +1604,12 @@
       <w:start w:val="1"/>
       <w:numFmt w:val="bullet"/>
       <w:lvlText w:val="o"/>
-      <w:lvlJc w:val="start"/>
-      <w:pPr>
-        <w:tabs>
-          <w:tab w:val="num" w:pos="0"/>
-        </w:tabs>
-        <w:ind w:start="5400" w:hanging="360"/>
+      <w:lvlJc w:val="left"/>
+      <w:pPr>
+        <w:tabs>
+          <w:tab w:val="num" w:pos="0"/>
+        </w:tabs>
+        <w:ind w:left="5400" w:hanging="360"/>
       </w:pPr>
       <w:rPr>
         <w:rFonts w:ascii="Courier New" w:hAnsi="Courier New" w:cs="Courier New" w:hint="default"/>
@@ -1654,30 +1619,33 @@
       <w:start w:val="1"/>
       <w:numFmt w:val="bullet"/>
       <w:lvlText w:val=""/>
-      <w:lvlJc w:val="start"/>
-      <w:pPr>
-        <w:tabs>
-          <w:tab w:val="num" w:pos="0"/>
-        </w:tabs>
-        <w:ind w:start="6120" w:hanging="360"/>
+      <w:lvlJc w:val="left"/>
+      <w:pPr>
+        <w:tabs>
+          <w:tab w:val="num" w:pos="0"/>
+        </w:tabs>
+        <w:ind w:left="6120" w:hanging="360"/>
       </w:pPr>
       <w:rPr>
         <w:rFonts w:ascii="Wingdings" w:hAnsi="Wingdings" w:cs="Wingdings" w:hint="default"/>
       </w:rPr>
     </w:lvl>
   </w:abstractNum>
-  <w:abstractNum w:abstractNumId="3">
+  <w:abstractNum w:abstractNumId="2" w15:restartNumberingAfterBreak="0">
+    <w:nsid w:val="5AC33201"/>
+    <w:multiLevelType w:val="multilevel"/>
+    <w:tmpl w:val="2D88037A"/>
     <w:lvl w:ilvl="0">
       <w:start w:val="1"/>
       <w:numFmt w:val="none"/>
       <w:suff w:val="nothing"/>
       <w:lvlText w:val=""/>
-      <w:lvlJc w:val="start"/>
-      <w:pPr>
-        <w:tabs>
-          <w:tab w:val="num" w:pos="0"/>
-        </w:tabs>
-        <w:ind w:start="0" w:hanging="0"/>
+      <w:lvlJc w:val="left"/>
+      <w:pPr>
+        <w:tabs>
+          <w:tab w:val="num" w:pos="0"/>
+        </w:tabs>
+        <w:ind w:left="0" w:firstLine="0"/>
       </w:pPr>
     </w:lvl>
     <w:lvl w:ilvl="1">
@@ -1685,12 +1653,12 @@
       <w:numFmt w:val="none"/>
       <w:suff w:val="nothing"/>
       <w:lvlText w:val=""/>
-      <w:lvlJc w:val="start"/>
-      <w:pPr>
-        <w:tabs>
-          <w:tab w:val="num" w:pos="0"/>
-        </w:tabs>
-        <w:ind w:start="0" w:hanging="0"/>
+      <w:lvlJc w:val="left"/>
+      <w:pPr>
+        <w:tabs>
+          <w:tab w:val="num" w:pos="0"/>
+        </w:tabs>
+        <w:ind w:left="0" w:firstLine="0"/>
       </w:pPr>
     </w:lvl>
     <w:lvl w:ilvl="2">
@@ -1698,12 +1666,12 @@
       <w:numFmt w:val="none"/>
       <w:suff w:val="nothing"/>
       <w:lvlText w:val=""/>
-      <w:lvlJc w:val="start"/>
-      <w:pPr>
-        <w:tabs>
-          <w:tab w:val="num" w:pos="0"/>
-        </w:tabs>
-        <w:ind w:start="0" w:hanging="0"/>
+      <w:lvlJc w:val="left"/>
+      <w:pPr>
+        <w:tabs>
+          <w:tab w:val="num" w:pos="0"/>
+        </w:tabs>
+        <w:ind w:left="0" w:firstLine="0"/>
       </w:pPr>
     </w:lvl>
     <w:lvl w:ilvl="3">
@@ -1711,12 +1679,12 @@
       <w:numFmt w:val="none"/>
       <w:suff w:val="nothing"/>
       <w:lvlText w:val=""/>
-      <w:lvlJc w:val="start"/>
-      <w:pPr>
-        <w:tabs>
-          <w:tab w:val="num" w:pos="0"/>
-        </w:tabs>
-        <w:ind w:start="0" w:hanging="0"/>
+      <w:lvlJc w:val="left"/>
+      <w:pPr>
+        <w:tabs>
+          <w:tab w:val="num" w:pos="0"/>
+        </w:tabs>
+        <w:ind w:left="0" w:firstLine="0"/>
       </w:pPr>
     </w:lvl>
     <w:lvl w:ilvl="4">
@@ -1724,12 +1692,12 @@
       <w:numFmt w:val="none"/>
       <w:suff w:val="nothing"/>
       <w:lvlText w:val=""/>
-      <w:lvlJc w:val="start"/>
-      <w:pPr>
-        <w:tabs>
-          <w:tab w:val="num" w:pos="0"/>
-        </w:tabs>
-        <w:ind w:start="0" w:hanging="0"/>
+      <w:lvlJc w:val="left"/>
+      <w:pPr>
+        <w:tabs>
+          <w:tab w:val="num" w:pos="0"/>
+        </w:tabs>
+        <w:ind w:left="0" w:firstLine="0"/>
       </w:pPr>
     </w:lvl>
     <w:lvl w:ilvl="5">
@@ -1737,12 +1705,12 @@
       <w:numFmt w:val="none"/>
       <w:suff w:val="nothing"/>
       <w:lvlText w:val=""/>
-      <w:lvlJc w:val="start"/>
-      <w:pPr>
-        <w:tabs>
-          <w:tab w:val="num" w:pos="0"/>
-        </w:tabs>
-        <w:ind w:start="0" w:hanging="0"/>
+      <w:lvlJc w:val="left"/>
+      <w:pPr>
+        <w:tabs>
+          <w:tab w:val="num" w:pos="0"/>
+        </w:tabs>
+        <w:ind w:left="0" w:firstLine="0"/>
       </w:pPr>
     </w:lvl>
     <w:lvl w:ilvl="6">
@@ -1750,12 +1718,12 @@
       <w:numFmt w:val="none"/>
       <w:suff w:val="nothing"/>
       <w:lvlText w:val=""/>
-      <w:lvlJc w:val="start"/>
-      <w:pPr>
-        <w:tabs>
-          <w:tab w:val="num" w:pos="0"/>
-        </w:tabs>
-        <w:ind w:start="0" w:hanging="0"/>
+      <w:lvlJc w:val="left"/>
+      <w:pPr>
+        <w:tabs>
+          <w:tab w:val="num" w:pos="0"/>
+        </w:tabs>
+        <w:ind w:left="0" w:firstLine="0"/>
       </w:pPr>
     </w:lvl>
     <w:lvl w:ilvl="7">
@@ -1763,12 +1731,12 @@
       <w:numFmt w:val="none"/>
       <w:suff w:val="nothing"/>
       <w:lvlText w:val=""/>
-      <w:lvlJc w:val="start"/>
-      <w:pPr>
-        <w:tabs>
-          <w:tab w:val="num" w:pos="0"/>
-        </w:tabs>
-        <w:ind w:start="0" w:hanging="0"/>
+      <w:lvlJc w:val="left"/>
+      <w:pPr>
+        <w:tabs>
+          <w:tab w:val="num" w:pos="0"/>
+        </w:tabs>
+        <w:ind w:left="0" w:firstLine="0"/>
       </w:pPr>
     </w:lvl>
     <w:lvl w:ilvl="8">
@@ -1776,33 +1744,33 @@
       <w:numFmt w:val="none"/>
       <w:suff w:val="nothing"/>
       <w:lvlText w:val=""/>
-      <w:lvlJc w:val="start"/>
-      <w:pPr>
-        <w:tabs>
-          <w:tab w:val="num" w:pos="0"/>
-        </w:tabs>
-        <w:ind w:start="0" w:hanging="0"/>
+      <w:lvlJc w:val="left"/>
+      <w:pPr>
+        <w:tabs>
+          <w:tab w:val="num" w:pos="0"/>
+        </w:tabs>
+        <w:ind w:left="0" w:firstLine="0"/>
       </w:pPr>
     </w:lvl>
   </w:abstractNum>
-  <w:num w:numId="1">
+  <w:num w:numId="1" w16cid:durableId="683826821">
+    <w:abstractNumId w:val="0"/>
+  </w:num>
+  <w:num w:numId="2" w16cid:durableId="897857253">
     <w:abstractNumId w:val="1"/>
   </w:num>
-  <w:num w:numId="2">
+  <w:num w:numId="3" w16cid:durableId="1248342930">
     <w:abstractNumId w:val="2"/>
-  </w:num>
-  <w:num w:numId="3">
-    <w:abstractNumId w:val="3"/>
   </w:num>
 </w:numbering>
 </file>
 
 <file path=word/styles.xml><?xml version="1.0" encoding="utf-8"?>
-<w:styles xmlns:w="http://schemas.openxmlformats.org/wordprocessingml/2006/main" xmlns:w14="http://schemas.microsoft.com/office/word/2010/wordml" xmlns:mc="http://schemas.openxmlformats.org/markup-compatibility/2006" mc:Ignorable="w14">
+<w:styles xmlns:mc="http://schemas.openxmlformats.org/markup-compatibility/2006" xmlns:r="http://schemas.openxmlformats.org/officeDocument/2006/relationships" xmlns:w="http://schemas.openxmlformats.org/wordprocessingml/2006/main" xmlns:w14="http://schemas.microsoft.com/office/word/2010/wordml" xmlns:w15="http://schemas.microsoft.com/office/word/2012/wordml" xmlns:w16cex="http://schemas.microsoft.com/office/word/2018/wordml/cex" xmlns:w16cid="http://schemas.microsoft.com/office/word/2016/wordml/cid" xmlns:w16="http://schemas.microsoft.com/office/word/2018/wordml" xmlns:w16du="http://schemas.microsoft.com/office/word/2023/wordml/word16du" xmlns:w16sdtdh="http://schemas.microsoft.com/office/word/2020/wordml/sdtdatahash" xmlns:w16sdtfl="http://schemas.microsoft.com/office/word/2024/wordml/sdtformatlock" xmlns:w16se="http://schemas.microsoft.com/office/word/2015/wordml/symex" mc:Ignorable="w14 w15 w16se w16cid w16 w16cex w16sdtdh w16sdtfl w16du">
   <w:docDefaults>
     <w:rPrDefault>
       <w:rPr>
-        <w:rFonts w:ascii="Calibri" w:hAnsi="Calibri" w:eastAsia="Calibri" w:cs="" w:asciiTheme="minorHAnsi" w:cstheme="minorBidi" w:eastAsiaTheme="minorHAnsi" w:hAnsiTheme="minorHAnsi"/>
+        <w:rFonts w:asciiTheme="minorHAnsi" w:eastAsiaTheme="minorHAnsi" w:hAnsiTheme="minorHAnsi" w:cstheme="minorBidi"/>
         <w:sz w:val="22"/>
         <w:szCs w:val="22"/>
         <w:lang w:val="pl-PL" w:eastAsia="en-US" w:bidi="ar-SA"/>
@@ -1810,21 +1778,21 @@
     </w:rPrDefault>
     <w:pPrDefault>
       <w:pPr>
-        <w:suppressAutoHyphens w:val="true"/>
+        <w:suppressAutoHyphens/>
       </w:pPr>
     </w:pPrDefault>
   </w:docDefaults>
-  <w:latentStyles w:defLockedState="0" w:defUIPriority="99" w:defSemiHidden="0" w:defUnhideWhenUsed="0" w:defQFormat="0" w:count="371">
+  <w:latentStyles w:defLockedState="0" w:defUIPriority="99" w:defSemiHidden="0" w:defUnhideWhenUsed="0" w:defQFormat="0" w:count="376">
     <w:lsdException w:name="Normal" w:uiPriority="0" w:qFormat="1"/>
     <w:lsdException w:name="heading 1" w:uiPriority="9" w:qFormat="1"/>
-    <w:lsdException w:name="heading 2" w:uiPriority="9" w:semiHidden="1" w:unhideWhenUsed="1" w:qFormat="1"/>
-    <w:lsdException w:name="heading 3" w:uiPriority="9" w:semiHidden="1" w:unhideWhenUsed="1" w:qFormat="1"/>
-    <w:lsdException w:name="heading 4" w:uiPriority="9" w:semiHidden="1" w:unhideWhenUsed="1" w:qFormat="1"/>
-    <w:lsdException w:name="heading 5" w:uiPriority="9" w:semiHidden="1" w:unhideWhenUsed="1" w:qFormat="1"/>
-    <w:lsdException w:name="heading 6" w:uiPriority="9" w:semiHidden="1" w:unhideWhenUsed="1" w:qFormat="1"/>
-    <w:lsdException w:name="heading 7" w:uiPriority="9" w:semiHidden="1" w:unhideWhenUsed="1" w:qFormat="1"/>
-    <w:lsdException w:name="heading 8" w:uiPriority="9" w:semiHidden="1" w:unhideWhenUsed="1" w:qFormat="1"/>
-    <w:lsdException w:name="heading 9" w:uiPriority="9" w:semiHidden="1" w:unhideWhenUsed="1" w:qFormat="1"/>
+    <w:lsdException w:name="heading 2" w:semiHidden="1" w:uiPriority="9" w:unhideWhenUsed="1" w:qFormat="1"/>
+    <w:lsdException w:name="heading 3" w:semiHidden="1" w:uiPriority="9" w:unhideWhenUsed="1" w:qFormat="1"/>
+    <w:lsdException w:name="heading 4" w:semiHidden="1" w:uiPriority="9" w:unhideWhenUsed="1" w:qFormat="1"/>
+    <w:lsdException w:name="heading 5" w:semiHidden="1" w:uiPriority="9" w:unhideWhenUsed="1" w:qFormat="1"/>
+    <w:lsdException w:name="heading 6" w:semiHidden="1" w:uiPriority="9" w:unhideWhenUsed="1" w:qFormat="1"/>
+    <w:lsdException w:name="heading 7" w:semiHidden="1" w:uiPriority="9" w:unhideWhenUsed="1" w:qFormat="1"/>
+    <w:lsdException w:name="heading 8" w:semiHidden="1" w:uiPriority="9" w:unhideWhenUsed="1" w:qFormat="1"/>
+    <w:lsdException w:name="heading 9" w:semiHidden="1" w:uiPriority="9" w:unhideWhenUsed="1" w:qFormat="1"/>
     <w:lsdException w:name="index 1" w:semiHidden="1" w:unhideWhenUsed="1"/>
     <w:lsdException w:name="index 2" w:semiHidden="1" w:unhideWhenUsed="1"/>
     <w:lsdException w:name="index 3" w:semiHidden="1" w:unhideWhenUsed="1"/>
@@ -1834,22 +1802,22 @@
     <w:lsdException w:name="index 7" w:semiHidden="1" w:unhideWhenUsed="1"/>
     <w:lsdException w:name="index 8" w:semiHidden="1" w:unhideWhenUsed="1"/>
     <w:lsdException w:name="index 9" w:semiHidden="1" w:unhideWhenUsed="1"/>
-    <w:lsdException w:name="toc 1" w:uiPriority="39" w:semiHidden="1" w:unhideWhenUsed="1"/>
-    <w:lsdException w:name="toc 2" w:uiPriority="39" w:semiHidden="1" w:unhideWhenUsed="1"/>
-    <w:lsdException w:name="toc 3" w:uiPriority="39" w:semiHidden="1" w:unhideWhenUsed="1"/>
-    <w:lsdException w:name="toc 4" w:uiPriority="39" w:semiHidden="1" w:unhideWhenUsed="1"/>
-    <w:lsdException w:name="toc 5" w:uiPriority="39" w:semiHidden="1" w:unhideWhenUsed="1"/>
-    <w:lsdException w:name="toc 6" w:uiPriority="39" w:semiHidden="1" w:unhideWhenUsed="1"/>
-    <w:lsdException w:name="toc 7" w:uiPriority="39" w:semiHidden="1" w:unhideWhenUsed="1"/>
-    <w:lsdException w:name="toc 8" w:uiPriority="39" w:semiHidden="1" w:unhideWhenUsed="1"/>
-    <w:lsdException w:name="toc 9" w:uiPriority="39" w:semiHidden="1" w:unhideWhenUsed="1"/>
+    <w:lsdException w:name="toc 1" w:semiHidden="1" w:uiPriority="39" w:unhideWhenUsed="1"/>
+    <w:lsdException w:name="toc 2" w:semiHidden="1" w:uiPriority="39" w:unhideWhenUsed="1"/>
+    <w:lsdException w:name="toc 3" w:semiHidden="1" w:uiPriority="39" w:unhideWhenUsed="1"/>
+    <w:lsdException w:name="toc 4" w:semiHidden="1" w:uiPriority="39" w:unhideWhenUsed="1"/>
+    <w:lsdException w:name="toc 5" w:semiHidden="1" w:uiPriority="39" w:unhideWhenUsed="1"/>
+    <w:lsdException w:name="toc 6" w:semiHidden="1" w:uiPriority="39" w:unhideWhenUsed="1"/>
+    <w:lsdException w:name="toc 7" w:semiHidden="1" w:uiPriority="39" w:unhideWhenUsed="1"/>
+    <w:lsdException w:name="toc 8" w:semiHidden="1" w:uiPriority="39" w:unhideWhenUsed="1"/>
+    <w:lsdException w:name="toc 9" w:semiHidden="1" w:uiPriority="39" w:unhideWhenUsed="1"/>
     <w:lsdException w:name="Normal Indent" w:semiHidden="1" w:unhideWhenUsed="1"/>
     <w:lsdException w:name="footnote text" w:semiHidden="1" w:unhideWhenUsed="1"/>
     <w:lsdException w:name="annotation text" w:semiHidden="1" w:unhideWhenUsed="1"/>
     <w:lsdException w:name="header" w:semiHidden="1" w:unhideWhenUsed="1"/>
     <w:lsdException w:name="footer" w:semiHidden="1" w:unhideWhenUsed="1"/>
     <w:lsdException w:name="index heading" w:semiHidden="1" w:unhideWhenUsed="1"/>
-    <w:lsdException w:name="caption" w:uiPriority="35" w:semiHidden="1" w:unhideWhenUsed="1" w:qFormat="1"/>
+    <w:lsdException w:name="caption" w:semiHidden="1" w:uiPriority="35" w:unhideWhenUsed="1" w:qFormat="1"/>
     <w:lsdException w:name="table of figures" w:semiHidden="1" w:unhideWhenUsed="1"/>
     <w:lsdException w:name="envelope address" w:semiHidden="1" w:unhideWhenUsed="1"/>
     <w:lsdException w:name="envelope return" w:semiHidden="1" w:unhideWhenUsed="1"/>
@@ -1880,7 +1848,7 @@
     <w:lsdException w:name="Title" w:uiPriority="10" w:qFormat="1"/>
     <w:lsdException w:name="Closing" w:semiHidden="1" w:unhideWhenUsed="1"/>
     <w:lsdException w:name="Signature" w:semiHidden="1" w:unhideWhenUsed="1"/>
-    <w:lsdException w:name="Default Paragraph Font" w:uiPriority="1" w:semiHidden="1" w:unhideWhenUsed="1"/>
+    <w:lsdException w:name="Default Paragraph Font" w:semiHidden="1" w:uiPriority="1" w:unhideWhenUsed="1"/>
     <w:lsdException w:name="Body Text" w:semiHidden="1" w:unhideWhenUsed="1"/>
     <w:lsdException w:name="Body Text Indent" w:semiHidden="1" w:unhideWhenUsed="1"/>
     <w:lsdException w:name="List Continue" w:semiHidden="1" w:unhideWhenUsed="1"/>
@@ -2080,8 +2048,8 @@
     <w:lsdException w:name="Subtle Reference" w:uiPriority="31" w:qFormat="1"/>
     <w:lsdException w:name="Intense Reference" w:uiPriority="32" w:qFormat="1"/>
     <w:lsdException w:name="Book Title" w:uiPriority="33" w:qFormat="1"/>
-    <w:lsdException w:name="Bibliography" w:uiPriority="37" w:semiHidden="1" w:unhideWhenUsed="1"/>
-    <w:lsdException w:name="TOC Heading" w:uiPriority="39" w:semiHidden="1" w:unhideWhenUsed="1" w:qFormat="1"/>
+    <w:lsdException w:name="Bibliography" w:semiHidden="1" w:uiPriority="37" w:unhideWhenUsed="1"/>
+    <w:lsdException w:name="TOC Heading" w:semiHidden="1" w:uiPriority="39" w:unhideWhenUsed="1" w:qFormat="1"/>
     <w:lsdException w:name="Plain Table 1" w:uiPriority="41"/>
     <w:lsdException w:name="Plain Table 2" w:uiPriority="42"/>
     <w:lsdException w:name="Plain Table 3" w:uiPriority="43"/>
@@ -2186,37 +2154,31 @@
     <w:lsdException w:name="List Table 5 Dark Accent 6" w:uiPriority="50"/>
     <w:lsdException w:name="List Table 6 Colorful Accent 6" w:uiPriority="51"/>
     <w:lsdException w:name="List Table 7 Colorful Accent 6" w:uiPriority="52"/>
+    <w:lsdException w:name="Mention" w:semiHidden="1" w:unhideWhenUsed="1"/>
+    <w:lsdException w:name="Smart Hyperlink" w:semiHidden="1" w:unhideWhenUsed="1"/>
+    <w:lsdException w:name="Hashtag" w:semiHidden="1" w:unhideWhenUsed="1"/>
+    <w:lsdException w:name="Unresolved Mention" w:semiHidden="1" w:unhideWhenUsed="1"/>
+    <w:lsdException w:name="Smart Link" w:semiHidden="1" w:unhideWhenUsed="1"/>
   </w:latentStyles>
-  <w:style w:type="paragraph" w:styleId="Normal" w:default="1">
+  <w:style w:type="paragraph" w:default="1" w:styleId="Normalny">
     <w:name w:val="Normal"/>
     <w:qFormat/>
-    <w:rsid w:val="00110bc6"/>
+    <w:rsid w:val="00110BC6"/>
     <w:pPr>
-      <w:widowControl/>
-      <w:bidi w:val="0"/>
-      <w:spacing w:lineRule="auto" w:line="259" w:before="0" w:after="160"/>
-      <w:jc w:val="start"/>
+      <w:spacing w:after="160" w:line="259" w:lineRule="auto"/>
     </w:pPr>
-    <w:rPr>
-      <w:rFonts w:ascii="Calibri" w:hAnsi="Calibri" w:eastAsia="Calibri" w:cs="" w:asciiTheme="minorHAnsi" w:cstheme="minorBidi" w:eastAsiaTheme="minorHAnsi" w:hAnsiTheme="minorHAnsi"/>
-      <w:color w:val="auto"/>
-      <w:kern w:val="0"/>
-      <w:sz w:val="22"/>
-      <w:szCs w:val="22"/>
-      <w:lang w:val="pl-PL" w:eastAsia="en-US" w:bidi="ar-SA"/>
-    </w:rPr>
   </w:style>
-  <w:style w:type="paragraph" w:styleId="Heading2">
+  <w:style w:type="paragraph" w:styleId="Nagwek2">
     <w:name w:val="heading 2"/>
-    <w:basedOn w:val="Normal"/>
-    <w:next w:val="Normal"/>
+    <w:basedOn w:val="Normalny"/>
+    <w:next w:val="Normalny"/>
     <w:link w:val="Nagwek2Znak"/>
     <w:uiPriority w:val="9"/>
     <w:unhideWhenUsed/>
     <w:qFormat/>
-    <w:rsid w:val="00a655ac"/>
+    <w:rsid w:val="00A655AC"/>
     <w:pPr>
-      <w:keepNext w:val="true"/>
+      <w:keepNext/>
       <w:keepLines/>
       <w:pBdr>
         <w:bottom w:val="single" w:sz="4" w:space="1" w:color="000000"/>
@@ -2225,46 +2187,65 @@
       <w:outlineLvl w:val="1"/>
     </w:pPr>
     <w:rPr>
-      <w:rFonts w:ascii="Arial Black" w:hAnsi="Arial Black" w:eastAsia="" w:cs="" w:cstheme="majorBidi" w:eastAsiaTheme="majorEastAsia"/>
-      <w:color w:themeColor="text1" w:val="000000"/>
+      <w:rFonts w:ascii="Arial Black" w:eastAsiaTheme="majorEastAsia" w:hAnsi="Arial Black" w:cstheme="majorBidi"/>
+      <w:color w:val="000000" w:themeColor="text1"/>
       <w:sz w:val="44"/>
       <w:szCs w:val="26"/>
     </w:rPr>
   </w:style>
-  <w:style w:type="character" w:styleId="DefaultParagraphFont" w:default="1">
+  <w:style w:type="character" w:default="1" w:styleId="Domylnaczcionkaakapitu">
     <w:name w:val="Default Paragraph Font"/>
     <w:uiPriority w:val="1"/>
     <w:semiHidden/>
     <w:unhideWhenUsed/>
-    <w:qFormat/>
-    <w:rPr/>
   </w:style>
-  <w:style w:type="character" w:styleId="Hyperlink">
+  <w:style w:type="table" w:default="1" w:styleId="Standardowy">
+    <w:name w:val="Normal Table"/>
+    <w:uiPriority w:val="99"/>
+    <w:semiHidden/>
+    <w:unhideWhenUsed/>
+    <w:tblPr>
+      <w:tblInd w:w="0" w:type="dxa"/>
+      <w:tblCellMar>
+        <w:top w:w="0" w:type="dxa"/>
+        <w:left w:w="108" w:type="dxa"/>
+        <w:bottom w:w="0" w:type="dxa"/>
+        <w:right w:w="108" w:type="dxa"/>
+      </w:tblCellMar>
+    </w:tblPr>
+  </w:style>
+  <w:style w:type="numbering" w:default="1" w:styleId="Bezlisty">
+    <w:name w:val="No List"/>
+    <w:uiPriority w:val="99"/>
+    <w:semiHidden/>
+    <w:unhideWhenUsed/>
+  </w:style>
+  <w:style w:type="character" w:styleId="Hipercze">
     <w:name w:val="Hyperlink"/>
-    <w:basedOn w:val="DefaultParagraphFont"/>
+    <w:basedOn w:val="Domylnaczcionkaakapitu"/>
     <w:uiPriority w:val="99"/>
     <w:unhideWhenUsed/>
-    <w:rsid w:val="00187a8d"/>
+    <w:rsid w:val="00187A8D"/>
     <w:rPr>
-      <w:color w:themeColor="hyperlink" w:val="0563C1"/>
+      <w:color w:val="0563C1" w:themeColor="hyperlink"/>
       <w:u w:val="single"/>
     </w:rPr>
   </w:style>
-  <w:style w:type="character" w:styleId="Nagwek2Znak" w:customStyle="1">
+  <w:style w:type="character" w:customStyle="1" w:styleId="Nagwek2Znak">
     <w:name w:val="Nagłówek 2 Znak"/>
-    <w:basedOn w:val="DefaultParagraphFont"/>
-    <w:link w:val="Heading2"/>
+    <w:basedOn w:val="Domylnaczcionkaakapitu"/>
+    <w:link w:val="Nagwek2"/>
     <w:uiPriority w:val="9"/>
     <w:qFormat/>
-    <w:rsid w:val="00a655ac"/>
+    <w:rsid w:val="00A655AC"/>
     <w:rPr>
-      <w:rFonts w:ascii="Arial Black" w:hAnsi="Arial Black" w:eastAsia="" w:cs="" w:cstheme="majorBidi" w:eastAsiaTheme="majorEastAsia"/>
-      <w:color w:themeColor="text1" w:val="000000"/>
+      <w:rFonts w:ascii="Arial Black" w:eastAsiaTheme="majorEastAsia" w:hAnsi="Arial Black" w:cstheme="majorBidi"/>
+      <w:color w:val="000000" w:themeColor="text1"/>
       <w:sz w:val="44"/>
       <w:szCs w:val="26"/>
     </w:rPr>
   </w:style>
-  <w:style w:type="character" w:styleId="Strong">
+  <w:style w:type="character" w:styleId="Pogrubienie">
     <w:name w:val="Strong"/>
     <w:qFormat/>
     <w:rPr>
@@ -2272,7 +2253,7 @@
       <w:bCs/>
     </w:rPr>
   </w:style>
-  <w:style w:type="character" w:styleId="Emphasis">
+  <w:style w:type="character" w:styleId="Uwydatnienie">
     <w:name w:val="Emphasis"/>
     <w:qFormat/>
     <w:rPr>
@@ -2280,47 +2261,45 @@
       <w:iCs/>
     </w:rPr>
   </w:style>
-  <w:style w:type="character" w:styleId="Bullets">
+  <w:style w:type="character" w:customStyle="1" w:styleId="Bullets">
     <w:name w:val="Bullets"/>
     <w:qFormat/>
     <w:rPr>
-      <w:rFonts w:ascii="OpenSymbol" w:hAnsi="OpenSymbol" w:eastAsia="OpenSymbol" w:cs="OpenSymbol"/>
+      <w:rFonts w:ascii="OpenSymbol" w:eastAsia="OpenSymbol" w:hAnsi="OpenSymbol" w:cs="OpenSymbol"/>
     </w:rPr>
   </w:style>
-  <w:style w:type="paragraph" w:styleId="Heading">
+  <w:style w:type="paragraph" w:customStyle="1" w:styleId="Heading">
     <w:name w:val="Heading"/>
-    <w:basedOn w:val="Normal"/>
-    <w:next w:val="BodyText"/>
+    <w:basedOn w:val="Normalny"/>
+    <w:next w:val="Tekstpodstawowy"/>
     <w:qFormat/>
     <w:pPr>
-      <w:keepNext w:val="true"/>
+      <w:keepNext/>
       <w:spacing w:before="240" w:after="120"/>
     </w:pPr>
     <w:rPr>
-      <w:rFonts w:ascii="Liberation Sans" w:hAnsi="Liberation Sans" w:eastAsia="Noto Sans CJK SC" w:cs="Noto Sans Devanagari"/>
+      <w:rFonts w:ascii="Liberation Sans" w:eastAsia="Noto Sans CJK SC" w:hAnsi="Liberation Sans" w:cs="Noto Sans Devanagari"/>
       <w:sz w:val="28"/>
       <w:szCs w:val="28"/>
     </w:rPr>
   </w:style>
-  <w:style w:type="paragraph" w:styleId="BodyText">
+  <w:style w:type="paragraph" w:styleId="Tekstpodstawowy">
     <w:name w:val="Body Text"/>
-    <w:basedOn w:val="Normal"/>
+    <w:basedOn w:val="Normalny"/>
     <w:pPr>
-      <w:spacing w:lineRule="auto" w:line="276" w:before="0" w:after="140"/>
+      <w:spacing w:after="140" w:line="276" w:lineRule="auto"/>
     </w:pPr>
-    <w:rPr/>
   </w:style>
-  <w:style w:type="paragraph" w:styleId="List">
+  <w:style w:type="paragraph" w:styleId="Lista">
     <w:name w:val="List"/>
-    <w:basedOn w:val="BodyText"/>
-    <w:pPr/>
+    <w:basedOn w:val="Tekstpodstawowy"/>
     <w:rPr>
       <w:rFonts w:cs="Noto Sans Devanagari"/>
     </w:rPr>
   </w:style>
-  <w:style w:type="paragraph" w:styleId="Caption">
+  <w:style w:type="paragraph" w:styleId="Legenda">
     <w:name w:val="caption"/>
-    <w:basedOn w:val="Normal"/>
+    <w:basedOn w:val="Normalny"/>
     <w:qFormat/>
     <w:pPr>
       <w:suppressLineNumbers/>
@@ -2334,9 +2313,9 @@
       <w:szCs w:val="24"/>
     </w:rPr>
   </w:style>
-  <w:style w:type="paragraph" w:styleId="Index">
+  <w:style w:type="paragraph" w:customStyle="1" w:styleId="Index">
     <w:name w:val="Index"/>
-    <w:basedOn w:val="Normal"/>
+    <w:basedOn w:val="Normalny"/>
     <w:qFormat/>
     <w:pPr>
       <w:suppressLineNumbers/>
@@ -2345,119 +2324,84 @@
       <w:rFonts w:cs="Noto Sans Devanagari"/>
     </w:rPr>
   </w:style>
-  <w:style w:type="paragraph" w:styleId="ListParagraph">
+  <w:style w:type="paragraph" w:styleId="Akapitzlist">
     <w:name w:val="List Paragraph"/>
-    <w:basedOn w:val="Normal"/>
+    <w:basedOn w:val="Normalny"/>
     <w:uiPriority w:val="34"/>
     <w:qFormat/>
-    <w:rsid w:val="00304b90"/>
+    <w:rsid w:val="00304B90"/>
     <w:pPr>
-      <w:spacing w:before="0" w:after="160"/>
-      <w:ind w:start="720"/>
+      <w:ind w:left="720"/>
       <w:contextualSpacing/>
     </w:pPr>
-    <w:rPr/>
   </w:style>
-  <w:style w:type="paragraph" w:styleId="NoSpacing">
+  <w:style w:type="paragraph" w:styleId="Bezodstpw">
     <w:name w:val="No Spacing"/>
     <w:uiPriority w:val="1"/>
     <w:qFormat/>
-    <w:rsid w:val="00bd0430"/>
-    <w:pPr>
-      <w:widowControl/>
-      <w:bidi w:val="0"/>
-      <w:spacing w:lineRule="auto" w:line="240" w:before="0" w:after="0"/>
-      <w:jc w:val="start"/>
-    </w:pPr>
+    <w:rsid w:val="00BD0430"/>
     <w:rPr>
-      <w:rFonts w:ascii="Open Sans Light" w:hAnsi="Open Sans Light" w:eastAsia="Calibri" w:cs="" w:cstheme="minorBidi" w:eastAsiaTheme="minorHAnsi"/>
-      <w:color w:val="auto"/>
-      <w:kern w:val="0"/>
+      <w:rFonts w:ascii="Open Sans Light" w:hAnsi="Open Sans Light"/>
       <w:sz w:val="24"/>
-      <w:szCs w:val="22"/>
-      <w:lang w:val="pl-PL" w:eastAsia="en-US" w:bidi="ar-SA"/>
     </w:rPr>
   </w:style>
-  <w:style w:type="paragraph" w:styleId="FrameContents">
+  <w:style w:type="paragraph" w:customStyle="1" w:styleId="FrameContents">
     <w:name w:val="Frame Contents"/>
-    <w:basedOn w:val="Normal"/>
+    <w:basedOn w:val="Normalny"/>
     <w:qFormat/>
-    <w:pPr/>
-    <w:rPr/>
-  </w:style>
-  <w:style w:type="numbering" w:styleId="NoList" w:default="1">
-    <w:name w:val="No List"/>
-    <w:uiPriority w:val="99"/>
-    <w:semiHidden/>
-    <w:unhideWhenUsed/>
-    <w:qFormat/>
-  </w:style>
-  <w:style w:type="table" w:default="1" w:styleId="Standardowy">
-    <w:name w:val="Normal Table"/>
-    <w:uiPriority w:val="99"/>
-    <w:semiHidden/>
-    <w:unhideWhenUsed/>
-    <w:tblPr>
-      <w:tblCellMar>
-        <w:top w:w="0" w:type="dxa"/>
-        <w:left w:w="108" w:type="dxa"/>
-        <w:bottom w:w="0" w:type="dxa"/>
-        <w:right w:w="108" w:type="dxa"/>
-      </w:tblCellMar>
-    </w:tblPr>
   </w:style>
 </w:styles>
 </file>
 
 <file path=word/theme/theme1.xml><?xml version="1.0" encoding="utf-8"?>
-<a:theme xmlns:a="http://schemas.openxmlformats.org/drawingml/2006/main" xmlns:r="http://schemas.openxmlformats.org/officeDocument/2006/relationships" name="Motyw pakietu Office">
+<a:theme xmlns:a="http://schemas.openxmlformats.org/drawingml/2006/main" name="Motyw pakietu Office">
   <a:themeElements>
     <a:clrScheme name="Pakiet Office">
       <a:dk1>
         <a:srgbClr val="000000"/>
       </a:dk1>
       <a:lt1>
-        <a:srgbClr val="ffffff"/>
+        <a:srgbClr val="FFFFFF"/>
       </a:lt1>
       <a:dk2>
-        <a:srgbClr val="44546a"/>
+        <a:srgbClr val="44546A"/>
       </a:dk2>
       <a:lt2>
-        <a:srgbClr val="e7e6e6"/>
+        <a:srgbClr val="E7E6E6"/>
       </a:lt2>
       <a:accent1>
-        <a:srgbClr val="5b9bd5"/>
+        <a:srgbClr val="5B9BD5"/>
       </a:accent1>
       <a:accent2>
-        <a:srgbClr val="ed7d31"/>
+        <a:srgbClr val="ED7D31"/>
       </a:accent2>
       <a:accent3>
-        <a:srgbClr val="a5a5a5"/>
+        <a:srgbClr val="A5A5A5"/>
       </a:accent3>
       <a:accent4>
-        <a:srgbClr val="ffc000"/>
+        <a:srgbClr val="FFC000"/>
       </a:accent4>
       <a:accent5>
-        <a:srgbClr val="4472c4"/>
+        <a:srgbClr val="4472C4"/>
       </a:accent5>
       <a:accent6>
-        <a:srgbClr val="70ad47"/>
+        <a:srgbClr val="70AD47"/>
       </a:accent6>
       <a:hlink>
-        <a:srgbClr val="0563c1"/>
+        <a:srgbClr val="0563C1"/>
       </a:hlink>
       <a:folHlink>
-        <a:srgbClr val="954f72"/>
+        <a:srgbClr val="954F72"/>
       </a:folHlink>
     </a:clrScheme>
     <a:fontScheme name="Pakiet Office">
       <a:majorFont>
-        <a:latin typeface="Calibri Light" panose="020F0302020204030204" pitchFamily="0" charset="1"/>
+        <a:latin typeface="Calibri Light" panose="020F0302020204030204"/>
         <a:ea typeface=""/>
         <a:cs typeface=""/>
       </a:majorFont>
       <a:minorFont>
-        <a:latin typeface="Calibri" panose="020F0502020204030204" pitchFamily="0" charset="1"/>
+        <a:latin typeface="Calibri" panose="020F0502020204030204"/>
         <a:ea typeface=""/>
         <a:cs typeface=""/>
       </a:minorFont>
@@ -2489,7 +2433,7 @@
             </a:gs>
           </a:gsLst>
           <a:lin ang="5400000" scaled="0"/>
-          <a:tileRect l="0" t="0" r="0" b="0"/>
+          <a:tileRect/>
         </a:gradFill>
         <a:gradFill>
           <a:gsLst>
@@ -2513,7 +2457,7 @@
             </a:gs>
           </a:gsLst>
           <a:lin ang="5400000" scaled="0"/>
-          <a:tileRect l="0" t="0" r="0" b="0"/>
+          <a:tileRect/>
         </a:gradFill>
       </a:fillStyleLst>
       <a:lnStyleLst>
@@ -2573,11 +2517,13 @@
             </a:gs>
           </a:gsLst>
           <a:lin ang="5400000" scaled="0"/>
-          <a:tileRect l="0" t="0" r="0" b="0"/>
+          <a:tileRect/>
         </a:gradFill>
       </a:bgFillStyleLst>
     </a:fmtScheme>
   </a:themeElements>
+  <a:objectDefaults/>
+  <a:extraClrSchemeLst/>
 </a:theme>
 </file>
 

</xml_diff>